<commit_message>
update table char species
</commit_message>
<xml_diff>
--- a/outputs/tables/table_char_spec_list_20250407.docx
+++ b/outputs/tables/table_char_spec_list_20250407.docx
@@ -137,8 +137,9 @@
               <w:rPr>
                 <w:rFonts w:ascii="Calibri" w:hAnsi="Calibri"/>
                 <w:sz w:val="20"/>
-              </w:rPr>
-              <w:t xml:space="default">Acer</w:t>
+                <w:i/>
+              </w:rPr>
+              <w:t xml:space="default">Acer spec.</w:t>
             </w:r>
           </w:p>
         </w:tc>
@@ -238,6 +239,7 @@
               <w:rPr>
                 <w:rFonts w:ascii="Calibri" w:hAnsi="Calibri"/>
                 <w:sz w:val="20"/>
+                <w:i/>
               </w:rPr>
               <w:t xml:space="default">Acer campestre</w:t>
             </w:r>
@@ -339,6 +341,7 @@
               <w:rPr>
                 <w:rFonts w:ascii="Calibri" w:hAnsi="Calibri"/>
                 <w:sz w:val="20"/>
+                <w:i/>
               </w:rPr>
               <w:t xml:space="default">Acer platanoides</w:t>
             </w:r>
@@ -440,6 +443,7 @@
               <w:rPr>
                 <w:rFonts w:ascii="Calibri" w:hAnsi="Calibri"/>
                 <w:sz w:val="20"/>
+                <w:i/>
               </w:rPr>
               <w:t xml:space="default">Acer pseudoplatanus</w:t>
             </w:r>
@@ -541,6 +545,7 @@
               <w:rPr>
                 <w:rFonts w:ascii="Calibri" w:hAnsi="Calibri"/>
                 <w:sz w:val="20"/>
+                <w:i/>
                 <w:b w:val="true"/>
               </w:rPr>
               <w:t xml:space="default">Achillea millefolium agg.</w:t>
@@ -643,6 +648,7 @@
               <w:rPr>
                 <w:rFonts w:ascii="Calibri" w:hAnsi="Calibri"/>
                 <w:sz w:val="20"/>
+                <w:i/>
                 <w:b w:val="true"/>
               </w:rPr>
               <w:t xml:space="default">Achillea ptarmica agg.</w:t>
@@ -745,6 +751,7 @@
               <w:rPr>
                 <w:rFonts w:ascii="Calibri" w:hAnsi="Calibri"/>
                 <w:sz w:val="20"/>
+                <w:i/>
                 <w:b w:val="true"/>
               </w:rPr>
               <w:t xml:space="default">Acinos arvensis</w:t>
@@ -847,6 +854,7 @@
               <w:rPr>
                 <w:rFonts w:ascii="Calibri" w:hAnsi="Calibri"/>
                 <w:sz w:val="20"/>
+                <w:i/>
                 <w:b w:val="true"/>
               </w:rPr>
               <w:t xml:space="default">Adonis vernalis</w:t>
@@ -949,6 +957,7 @@
               <w:rPr>
                 <w:rFonts w:ascii="Calibri" w:hAnsi="Calibri"/>
                 <w:sz w:val="20"/>
+                <w:i/>
               </w:rPr>
               <w:t xml:space="default">Aegopodium podagraria</w:t>
             </w:r>
@@ -1050,6 +1059,7 @@
               <w:rPr>
                 <w:rFonts w:ascii="Calibri" w:hAnsi="Calibri"/>
                 <w:sz w:val="20"/>
+                <w:i/>
                 <w:b w:val="true"/>
               </w:rPr>
               <w:t xml:space="default">Agrimonia eupatoria</w:t>
@@ -1152,6 +1162,7 @@
               <w:rPr>
                 <w:rFonts w:ascii="Calibri" w:hAnsi="Calibri"/>
                 <w:sz w:val="20"/>
+                <w:i/>
                 <w:b w:val="true"/>
               </w:rPr>
               <w:t xml:space="default">Agrostis canina agg.</w:t>
@@ -1254,6 +1265,7 @@
               <w:rPr>
                 <w:rFonts w:ascii="Calibri" w:hAnsi="Calibri"/>
                 <w:sz w:val="20"/>
+                <w:i/>
                 <w:b w:val="true"/>
               </w:rPr>
               <w:t xml:space="default">Agrostis capillaris</w:t>
@@ -1356,6 +1368,7 @@
               <w:rPr>
                 <w:rFonts w:ascii="Calibri" w:hAnsi="Calibri"/>
                 <w:sz w:val="20"/>
+                <w:i/>
                 <w:b w:val="true"/>
               </w:rPr>
               <w:t xml:space="default">Agrostis stolonifera agg.</w:t>
@@ -1458,6 +1471,7 @@
               <w:rPr>
                 <w:rFonts w:ascii="Calibri" w:hAnsi="Calibri"/>
                 <w:sz w:val="20"/>
+                <w:i/>
                 <w:b w:val="true"/>
               </w:rPr>
               <w:t xml:space="default">Aira caryophyllea s. l.</w:t>
@@ -1560,6 +1574,7 @@
               <w:rPr>
                 <w:rFonts w:ascii="Calibri" w:hAnsi="Calibri"/>
                 <w:sz w:val="20"/>
+                <w:i/>
                 <w:b w:val="true"/>
               </w:rPr>
               <w:t xml:space="default">Aira praecox</w:t>
@@ -1662,6 +1677,7 @@
               <w:rPr>
                 <w:rFonts w:ascii="Calibri" w:hAnsi="Calibri"/>
                 <w:sz w:val="20"/>
+                <w:i/>
                 <w:b w:val="true"/>
               </w:rPr>
               <w:t xml:space="default">Ajuga reptans</w:t>
@@ -1764,6 +1780,7 @@
               <w:rPr>
                 <w:rFonts w:ascii="Calibri" w:hAnsi="Calibri"/>
                 <w:sz w:val="20"/>
+                <w:i/>
                 <w:b w:val="true"/>
               </w:rPr>
               <w:t xml:space="default">Alchemilla vulgaris agg.</w:t>
@@ -1866,6 +1883,7 @@
               <w:rPr>
                 <w:rFonts w:ascii="Calibri" w:hAnsi="Calibri"/>
                 <w:sz w:val="20"/>
+                <w:i/>
                 <w:b w:val="true"/>
               </w:rPr>
               <w:t xml:space="default">Allium angulosum</w:t>
@@ -1968,6 +1986,7 @@
               <w:rPr>
                 <w:rFonts w:ascii="Calibri" w:hAnsi="Calibri"/>
                 <w:sz w:val="20"/>
+                <w:i/>
                 <w:b w:val="true"/>
               </w:rPr>
               <w:t xml:space="default">Allium carinatum</w:t>
@@ -2070,6 +2089,7 @@
               <w:rPr>
                 <w:rFonts w:ascii="Calibri" w:hAnsi="Calibri"/>
                 <w:sz w:val="20"/>
+                <w:i/>
                 <w:b w:val="true"/>
               </w:rPr>
               <w:t xml:space="default">Allium lusitanicum</w:t>
@@ -2172,6 +2192,7 @@
               <w:rPr>
                 <w:rFonts w:ascii="Calibri" w:hAnsi="Calibri"/>
                 <w:sz w:val="20"/>
+                <w:i/>
                 <w:b w:val="true"/>
               </w:rPr>
               <w:t xml:space="default">Allium oleraceum</w:t>
@@ -2274,6 +2295,7 @@
               <w:rPr>
                 <w:rFonts w:ascii="Calibri" w:hAnsi="Calibri"/>
                 <w:sz w:val="20"/>
+                <w:i/>
               </w:rPr>
               <w:t xml:space="default">Allium rotundum</w:t>
             </w:r>
@@ -2375,6 +2397,7 @@
               <w:rPr>
                 <w:rFonts w:ascii="Calibri" w:hAnsi="Calibri"/>
                 <w:sz w:val="20"/>
+                <w:i/>
                 <w:b w:val="true"/>
               </w:rPr>
               <w:t xml:space="default">Allium schoenoprasum</w:t>
@@ -2477,6 +2500,7 @@
               <w:rPr>
                 <w:rFonts w:ascii="Calibri" w:hAnsi="Calibri"/>
                 <w:sz w:val="20"/>
+                <w:i/>
                 <w:b w:val="true"/>
               </w:rPr>
               <w:t xml:space="default">Allium scorodoprasum</w:t>
@@ -2579,6 +2603,7 @@
               <w:rPr>
                 <w:rFonts w:ascii="Calibri" w:hAnsi="Calibri"/>
                 <w:sz w:val="20"/>
+                <w:i/>
                 <w:b w:val="true"/>
               </w:rPr>
               <w:t xml:space="default">Allium vineale s. l.</w:t>
@@ -2681,6 +2706,7 @@
               <w:rPr>
                 <w:rFonts w:ascii="Calibri" w:hAnsi="Calibri"/>
                 <w:sz w:val="20"/>
+                <w:i/>
               </w:rPr>
               <w:t xml:space="default">Alnus glutinosa</w:t>
             </w:r>
@@ -2782,6 +2808,7 @@
               <w:rPr>
                 <w:rFonts w:ascii="Calibri" w:hAnsi="Calibri"/>
                 <w:sz w:val="20"/>
+                <w:i/>
                 <w:b w:val="true"/>
               </w:rPr>
               <w:t xml:space="default">Alopecurus geniculatus</w:t>
@@ -2884,6 +2911,7 @@
               <w:rPr>
                 <w:rFonts w:ascii="Calibri" w:hAnsi="Calibri"/>
                 <w:sz w:val="20"/>
+                <w:i/>
               </w:rPr>
               <w:t xml:space="default">Alopecurus myosuroides</w:t>
             </w:r>
@@ -2985,6 +3013,7 @@
               <w:rPr>
                 <w:rFonts w:ascii="Calibri" w:hAnsi="Calibri"/>
                 <w:sz w:val="20"/>
+                <w:i/>
                 <w:b w:val="true"/>
               </w:rPr>
               <w:t xml:space="default">Alopecurus pratensis</w:t>
@@ -3087,6 +3116,7 @@
               <w:rPr>
                 <w:rFonts w:ascii="Calibri" w:hAnsi="Calibri"/>
                 <w:sz w:val="20"/>
+                <w:i/>
               </w:rPr>
               <w:t xml:space="default">Althaea officinalis</w:t>
             </w:r>
@@ -3188,6 +3218,7 @@
               <w:rPr>
                 <w:rFonts w:ascii="Calibri" w:hAnsi="Calibri"/>
                 <w:sz w:val="20"/>
+                <w:i/>
                 <w:b w:val="true"/>
               </w:rPr>
               <w:t xml:space="default">Alyssum alyssoides</w:t>
@@ -3290,6 +3321,7 @@
               <w:rPr>
                 <w:rFonts w:ascii="Calibri" w:hAnsi="Calibri"/>
                 <w:sz w:val="20"/>
+                <w:i/>
                 <w:b w:val="true"/>
               </w:rPr>
               <w:t xml:space="default">Alyssum montanum</w:t>
@@ -3392,6 +3424,7 @@
               <w:rPr>
                 <w:rFonts w:ascii="Calibri" w:hAnsi="Calibri"/>
                 <w:sz w:val="20"/>
+                <w:i/>
                 <w:b w:val="true"/>
               </w:rPr>
               <w:t xml:space="default">Anemone nemorosa</w:t>
@@ -3494,6 +3527,7 @@
               <w:rPr>
                 <w:rFonts w:ascii="Calibri" w:hAnsi="Calibri"/>
                 <w:sz w:val="20"/>
+                <w:i/>
                 <w:b w:val="true"/>
               </w:rPr>
               <w:t xml:space="default">Angelica sylvestris</w:t>
@@ -3596,6 +3630,7 @@
               <w:rPr>
                 <w:rFonts w:ascii="Calibri" w:hAnsi="Calibri"/>
                 <w:sz w:val="20"/>
+                <w:i/>
               </w:rPr>
               <w:t xml:space="default">Anthemis arvensis</w:t>
             </w:r>
@@ -3697,6 +3732,7 @@
               <w:rPr>
                 <w:rFonts w:ascii="Calibri" w:hAnsi="Calibri"/>
                 <w:sz w:val="20"/>
+                <w:i/>
                 <w:b w:val="true"/>
               </w:rPr>
               <w:t xml:space="default">Anthemis tinctoria agg.</w:t>
@@ -3799,6 +3835,7 @@
               <w:rPr>
                 <w:rFonts w:ascii="Calibri" w:hAnsi="Calibri"/>
                 <w:sz w:val="20"/>
+                <w:i/>
                 <w:b w:val="true"/>
               </w:rPr>
               <w:t xml:space="default">Anthericum liliago</w:t>
@@ -3901,6 +3938,7 @@
               <w:rPr>
                 <w:rFonts w:ascii="Calibri" w:hAnsi="Calibri"/>
                 <w:sz w:val="20"/>
+                <w:i/>
                 <w:b w:val="true"/>
               </w:rPr>
               <w:t xml:space="default">Anthericum ramosum</w:t>
@@ -4003,6 +4041,7 @@
               <w:rPr>
                 <w:rFonts w:ascii="Calibri" w:hAnsi="Calibri"/>
                 <w:sz w:val="20"/>
+                <w:i/>
                 <w:b w:val="true"/>
               </w:rPr>
               <w:t xml:space="default">Anthoxanthum odoratum agg.</w:t>
@@ -4105,6 +4144,7 @@
               <w:rPr>
                 <w:rFonts w:ascii="Calibri" w:hAnsi="Calibri"/>
                 <w:sz w:val="20"/>
+                <w:i/>
               </w:rPr>
               <w:t xml:space="default">Anthriscus caucalis</w:t>
             </w:r>
@@ -4206,6 +4246,7 @@
               <w:rPr>
                 <w:rFonts w:ascii="Calibri" w:hAnsi="Calibri"/>
                 <w:sz w:val="20"/>
+                <w:i/>
               </w:rPr>
               <w:t xml:space="default">Anthriscus sylvestris agg.</w:t>
             </w:r>
@@ -4307,6 +4348,7 @@
               <w:rPr>
                 <w:rFonts w:ascii="Calibri" w:hAnsi="Calibri"/>
                 <w:sz w:val="20"/>
+                <w:i/>
                 <w:b w:val="true"/>
               </w:rPr>
               <w:t xml:space="default">Anthyllis vulneraria s. l.</w:t>
@@ -4409,6 +4451,7 @@
               <w:rPr>
                 <w:rFonts w:ascii="Calibri" w:hAnsi="Calibri"/>
                 <w:sz w:val="20"/>
+                <w:i/>
               </w:rPr>
               <w:t xml:space="default">Apera spica-venti</w:t>
             </w:r>
@@ -4510,6 +4553,7 @@
               <w:rPr>
                 <w:rFonts w:ascii="Calibri" w:hAnsi="Calibri"/>
                 <w:sz w:val="20"/>
+                <w:i/>
               </w:rPr>
               <w:t xml:space="default">Aphanes arvensis</w:t>
             </w:r>
@@ -4611,6 +4655,7 @@
               <w:rPr>
                 <w:rFonts w:ascii="Calibri" w:hAnsi="Calibri"/>
                 <w:sz w:val="20"/>
+                <w:i/>
                 <w:b w:val="true"/>
               </w:rPr>
               <w:t xml:space="default">Arabidopsis thaliana</w:t>
@@ -4713,6 +4758,7 @@
               <w:rPr>
                 <w:rFonts w:ascii="Calibri" w:hAnsi="Calibri"/>
                 <w:sz w:val="20"/>
+                <w:i/>
                 <w:b w:val="true"/>
               </w:rPr>
               <w:t xml:space="default">Arabis hirsuta agg.</w:t>
@@ -4815,6 +4861,7 @@
               <w:rPr>
                 <w:rFonts w:ascii="Calibri" w:hAnsi="Calibri"/>
                 <w:sz w:val="20"/>
+                <w:i/>
               </w:rPr>
               <w:t xml:space="default">Arctium tomentosum</w:t>
             </w:r>
@@ -4916,6 +4963,7 @@
               <w:rPr>
                 <w:rFonts w:ascii="Calibri" w:hAnsi="Calibri"/>
                 <w:sz w:val="20"/>
+                <w:i/>
                 <w:b w:val="true"/>
               </w:rPr>
               <w:t xml:space="default">Arenaria serpyllifolia agg.</w:t>
@@ -5018,6 +5066,7 @@
               <w:rPr>
                 <w:rFonts w:ascii="Calibri" w:hAnsi="Calibri"/>
                 <w:sz w:val="20"/>
+                <w:i/>
                 <w:b w:val="true"/>
               </w:rPr>
               <w:t xml:space="default">Armeria maritima s. l.</w:t>
@@ -5120,6 +5169,7 @@
               <w:rPr>
                 <w:rFonts w:ascii="Calibri" w:hAnsi="Calibri"/>
                 <w:sz w:val="20"/>
+                <w:i/>
                 <w:b w:val="true"/>
               </w:rPr>
               <w:t xml:space="default">Arrhenatherum elatius</w:t>
@@ -5222,6 +5272,7 @@
               <w:rPr>
                 <w:rFonts w:ascii="Calibri" w:hAnsi="Calibri"/>
                 <w:sz w:val="20"/>
+                <w:i/>
               </w:rPr>
               <w:t xml:space="default">Artemisia vulgaris agg.</w:t>
             </w:r>
@@ -5323,6 +5374,7 @@
               <w:rPr>
                 <w:rFonts w:ascii="Calibri" w:hAnsi="Calibri"/>
                 <w:sz w:val="20"/>
+                <w:i/>
                 <w:b w:val="true"/>
               </w:rPr>
               <w:t xml:space="default">Asperula cynanchica</w:t>
@@ -5425,6 +5477,7 @@
               <w:rPr>
                 <w:rFonts w:ascii="Calibri" w:hAnsi="Calibri"/>
                 <w:sz w:val="20"/>
+                <w:i/>
                 <w:b w:val="true"/>
               </w:rPr>
               <w:t xml:space="default">Asperula tinctoria</w:t>
@@ -5527,6 +5580,7 @@
               <w:rPr>
                 <w:rFonts w:ascii="Calibri" w:hAnsi="Calibri"/>
                 <w:sz w:val="20"/>
+                <w:i/>
                 <w:b w:val="true"/>
               </w:rPr>
               <w:t xml:space="default">Aster amellus</w:t>
@@ -5629,6 +5683,7 @@
               <w:rPr>
                 <w:rFonts w:ascii="Calibri" w:hAnsi="Calibri"/>
                 <w:sz w:val="20"/>
+                <w:i/>
                 <w:b w:val="true"/>
               </w:rPr>
               <w:t xml:space="default">Astragalus danicus</w:t>
@@ -5731,6 +5786,7 @@
               <w:rPr>
                 <w:rFonts w:ascii="Calibri" w:hAnsi="Calibri"/>
                 <w:sz w:val="20"/>
+                <w:i/>
                 <w:b w:val="true"/>
               </w:rPr>
               <w:t xml:space="default">Astragalus exscapus</w:t>
@@ -5833,6 +5889,7 @@
               <w:rPr>
                 <w:rFonts w:ascii="Calibri" w:hAnsi="Calibri"/>
                 <w:sz w:val="20"/>
+                <w:i/>
               </w:rPr>
               <w:t xml:space="default">Astragalus glycyphyllos</w:t>
             </w:r>
@@ -5934,6 +5991,7 @@
               <w:rPr>
                 <w:rFonts w:ascii="Calibri" w:hAnsi="Calibri"/>
                 <w:sz w:val="20"/>
+                <w:i/>
               </w:rPr>
               <w:t xml:space="default">Barbarea stricta</w:t>
             </w:r>
@@ -6035,6 +6093,7 @@
               <w:rPr>
                 <w:rFonts w:ascii="Calibri" w:hAnsi="Calibri"/>
                 <w:sz w:val="20"/>
+                <w:i/>
               </w:rPr>
               <w:t xml:space="default">Barbarea vulgaris s. l.</w:t>
             </w:r>
@@ -6136,6 +6195,7 @@
               <w:rPr>
                 <w:rFonts w:ascii="Calibri" w:hAnsi="Calibri"/>
                 <w:sz w:val="20"/>
+                <w:i/>
                 <w:b w:val="true"/>
               </w:rPr>
               <w:t xml:space="default">Bellis perennis</w:t>
@@ -6238,6 +6298,7 @@
               <w:rPr>
                 <w:rFonts w:ascii="Calibri" w:hAnsi="Calibri"/>
                 <w:sz w:val="20"/>
+                <w:i/>
               </w:rPr>
               <w:t xml:space="default">Berberis vulgaris</w:t>
             </w:r>
@@ -6339,6 +6400,7 @@
               <w:rPr>
                 <w:rFonts w:ascii="Calibri" w:hAnsi="Calibri"/>
                 <w:sz w:val="20"/>
+                <w:i/>
                 <w:b w:val="true"/>
               </w:rPr>
               <w:t xml:space="default">Betonica officinalis</w:t>
@@ -6441,6 +6503,7 @@
               <w:rPr>
                 <w:rFonts w:ascii="Calibri" w:hAnsi="Calibri"/>
                 <w:sz w:val="20"/>
+                <w:i/>
               </w:rPr>
               <w:t xml:space="default">Betula pendula</w:t>
             </w:r>
@@ -6542,6 +6605,7 @@
               <w:rPr>
                 <w:rFonts w:ascii="Calibri" w:hAnsi="Calibri"/>
                 <w:sz w:val="20"/>
+                <w:i/>
                 <w:b w:val="true"/>
               </w:rPr>
               <w:t xml:space="default">Bistorta officinalis</w:t>
@@ -6644,6 +6708,7 @@
               <w:rPr>
                 <w:rFonts w:ascii="Calibri" w:hAnsi="Calibri"/>
                 <w:sz w:val="20"/>
+                <w:i/>
               </w:rPr>
               <w:t xml:space="default">Bolboschoenus maritimus agg.</w:t>
             </w:r>
@@ -6745,6 +6810,7 @@
               <w:rPr>
                 <w:rFonts w:ascii="Calibri" w:hAnsi="Calibri"/>
                 <w:sz w:val="20"/>
+                <w:i/>
                 <w:b w:val="true"/>
               </w:rPr>
               <w:t xml:space="default">Brachypodium pinnatum agg.</w:t>
@@ -6847,6 +6913,7 @@
               <w:rPr>
                 <w:rFonts w:ascii="Calibri" w:hAnsi="Calibri"/>
                 <w:sz w:val="20"/>
+                <w:i/>
               </w:rPr>
               <w:t xml:space="default">Brachypodium sylvaticum</w:t>
             </w:r>
@@ -6948,6 +7015,7 @@
               <w:rPr>
                 <w:rFonts w:ascii="Calibri" w:hAnsi="Calibri"/>
                 <w:sz w:val="20"/>
+                <w:i/>
                 <w:b w:val="true"/>
               </w:rPr>
               <w:t xml:space="default">Briza media</w:t>
@@ -7050,6 +7118,7 @@
               <w:rPr>
                 <w:rFonts w:ascii="Calibri" w:hAnsi="Calibri"/>
                 <w:sz w:val="20"/>
+                <w:i/>
               </w:rPr>
               <w:t xml:space="default">Bromus arvensis</w:t>
             </w:r>
@@ -7151,6 +7220,7 @@
               <w:rPr>
                 <w:rFonts w:ascii="Calibri" w:hAnsi="Calibri"/>
                 <w:sz w:val="20"/>
+                <w:i/>
                 <w:b w:val="true"/>
               </w:rPr>
               <w:t xml:space="default">Bromus erectus</w:t>
@@ -7253,6 +7323,7 @@
               <w:rPr>
                 <w:rFonts w:ascii="Calibri" w:hAnsi="Calibri"/>
                 <w:sz w:val="20"/>
+                <w:i/>
                 <w:b w:val="true"/>
               </w:rPr>
               <w:t xml:space="default">Bromus hordeaceus agg.</w:t>
@@ -7355,6 +7426,7 @@
               <w:rPr>
                 <w:rFonts w:ascii="Calibri" w:hAnsi="Calibri"/>
                 <w:sz w:val="20"/>
+                <w:i/>
               </w:rPr>
               <w:t xml:space="default">Bromus inermis</w:t>
             </w:r>
@@ -7456,6 +7528,7 @@
               <w:rPr>
                 <w:rFonts w:ascii="Calibri" w:hAnsi="Calibri"/>
                 <w:sz w:val="20"/>
+                <w:i/>
               </w:rPr>
               <w:t xml:space="default">Bromus japonicus</w:t>
             </w:r>
@@ -7557,6 +7630,7 @@
               <w:rPr>
                 <w:rFonts w:ascii="Calibri" w:hAnsi="Calibri"/>
                 <w:sz w:val="20"/>
+                <w:i/>
                 <w:b w:val="true"/>
               </w:rPr>
               <w:t xml:space="default">Bromus racemosus agg.</w:t>
@@ -7659,6 +7733,7 @@
               <w:rPr>
                 <w:rFonts w:ascii="Calibri" w:hAnsi="Calibri"/>
                 <w:sz w:val="20"/>
+                <w:i/>
               </w:rPr>
               <w:t xml:space="default">Bromus sterilis</w:t>
             </w:r>
@@ -7760,6 +7835,7 @@
               <w:rPr>
                 <w:rFonts w:ascii="Calibri" w:hAnsi="Calibri"/>
                 <w:sz w:val="20"/>
+                <w:i/>
                 <w:b w:val="true"/>
               </w:rPr>
               <w:t xml:space="default">Bromus tectorum</w:t>
@@ -7862,6 +7938,7 @@
               <w:rPr>
                 <w:rFonts w:ascii="Calibri" w:hAnsi="Calibri"/>
                 <w:sz w:val="20"/>
+                <w:i/>
               </w:rPr>
               <w:t xml:space="default">Buglossoides arvensis s. str.</w:t>
             </w:r>
@@ -7963,6 +8040,7 @@
               <w:rPr>
                 <w:rFonts w:ascii="Calibri" w:hAnsi="Calibri"/>
                 <w:sz w:val="20"/>
+                <w:i/>
                 <w:b w:val="true"/>
               </w:rPr>
               <w:t xml:space="default">Buphthalmum salicifolium</w:t>
@@ -8065,6 +8143,7 @@
               <w:rPr>
                 <w:rFonts w:ascii="Calibri" w:hAnsi="Calibri"/>
                 <w:sz w:val="20"/>
+                <w:i/>
                 <w:b w:val="true"/>
               </w:rPr>
               <w:t xml:space="default">Bupleurum falcatum</w:t>
@@ -8167,6 +8246,7 @@
               <w:rPr>
                 <w:rFonts w:ascii="Calibri" w:hAnsi="Calibri"/>
                 <w:sz w:val="20"/>
+                <w:i/>
                 <w:b w:val="true"/>
               </w:rPr>
               <w:t xml:space="default">Calamagrostis canescens agg.</w:t>
@@ -8269,6 +8349,7 @@
               <w:rPr>
                 <w:rFonts w:ascii="Calibri" w:hAnsi="Calibri"/>
                 <w:sz w:val="20"/>
+                <w:i/>
               </w:rPr>
               <w:t xml:space="default">Calamagrostis epigejos</w:t>
             </w:r>
@@ -8370,6 +8451,7 @@
               <w:rPr>
                 <w:rFonts w:ascii="Calibri" w:hAnsi="Calibri"/>
                 <w:sz w:val="20"/>
+                <w:i/>
                 <w:b w:val="true"/>
               </w:rPr>
               <w:t xml:space="default">Caltha palustris</w:t>
@@ -8472,6 +8554,7 @@
               <w:rPr>
                 <w:rFonts w:ascii="Calibri" w:hAnsi="Calibri"/>
                 <w:sz w:val="20"/>
+                <w:i/>
               </w:rPr>
               <w:t xml:space="default">Calystegia sepium agg.</w:t>
             </w:r>
@@ -8573,6 +8656,7 @@
               <w:rPr>
                 <w:rFonts w:ascii="Calibri" w:hAnsi="Calibri"/>
                 <w:sz w:val="20"/>
+                <w:i/>
                 <w:b w:val="true"/>
               </w:rPr>
               <w:t xml:space="default">Camelina sativa agg.</w:t>
@@ -8675,6 +8759,7 @@
               <w:rPr>
                 <w:rFonts w:ascii="Calibri" w:hAnsi="Calibri"/>
                 <w:sz w:val="20"/>
+                <w:i/>
                 <w:b w:val="true"/>
               </w:rPr>
               <w:t xml:space="default">Campanula glomerata</w:t>
@@ -8777,6 +8862,7 @@
               <w:rPr>
                 <w:rFonts w:ascii="Calibri" w:hAnsi="Calibri"/>
                 <w:sz w:val="20"/>
+                <w:i/>
                 <w:b w:val="true"/>
               </w:rPr>
               <w:t xml:space="default">Campanula patula</w:t>
@@ -8879,6 +8965,7 @@
               <w:rPr>
                 <w:rFonts w:ascii="Calibri" w:hAnsi="Calibri"/>
                 <w:sz w:val="20"/>
+                <w:i/>
                 <w:b w:val="true"/>
               </w:rPr>
               <w:t xml:space="default">Campanula rapunculoides</w:t>
@@ -8981,6 +9068,7 @@
               <w:rPr>
                 <w:rFonts w:ascii="Calibri" w:hAnsi="Calibri"/>
                 <w:sz w:val="20"/>
+                <w:i/>
                 <w:b w:val="true"/>
               </w:rPr>
               <w:t xml:space="default">Campanula rotundifolia agg.</w:t>
@@ -9083,6 +9171,7 @@
               <w:rPr>
                 <w:rFonts w:ascii="Calibri" w:hAnsi="Calibri"/>
                 <w:sz w:val="20"/>
+                <w:i/>
               </w:rPr>
               <w:t xml:space="default">Campanula trachelium</w:t>
             </w:r>
@@ -9184,6 +9273,7 @@
               <w:rPr>
                 <w:rFonts w:ascii="Calibri" w:hAnsi="Calibri"/>
                 <w:sz w:val="20"/>
+                <w:i/>
               </w:rPr>
               <w:t xml:space="default">Capsella bursa-pastoris</w:t>
             </w:r>
@@ -9285,6 +9375,7 @@
               <w:rPr>
                 <w:rFonts w:ascii="Calibri" w:hAnsi="Calibri"/>
                 <w:sz w:val="20"/>
+                <w:i/>
                 <w:b w:val="true"/>
               </w:rPr>
               <w:t xml:space="default">Cardamine pratensis agg.</w:t>
@@ -9387,6 +9478,7 @@
               <w:rPr>
                 <w:rFonts w:ascii="Calibri" w:hAnsi="Calibri"/>
                 <w:sz w:val="20"/>
+                <w:i/>
               </w:rPr>
               <w:t xml:space="default">Carduus acanthoides</w:t>
             </w:r>
@@ -9488,6 +9580,7 @@
               <w:rPr>
                 <w:rFonts w:ascii="Calibri" w:hAnsi="Calibri"/>
                 <w:sz w:val="20"/>
+                <w:i/>
               </w:rPr>
               <w:t xml:space="default">Carduus nutans agg.</w:t>
             </w:r>
@@ -9589,8 +9682,9 @@
               <w:rPr>
                 <w:rFonts w:ascii="Calibri" w:hAnsi="Calibri"/>
                 <w:sz w:val="20"/>
-              </w:rPr>
-              <w:t xml:space="default">Carex</w:t>
+                <w:i/>
+              </w:rPr>
+              <w:t xml:space="default">Carex spec.</w:t>
             </w:r>
           </w:p>
         </w:tc>
@@ -9690,6 +9784,7 @@
               <w:rPr>
                 <w:rFonts w:ascii="Calibri" w:hAnsi="Calibri"/>
                 <w:sz w:val="20"/>
+                <w:i/>
                 <w:b w:val="true"/>
               </w:rPr>
               <w:t xml:space="default">Carex acuta agg.</w:t>
@@ -9792,6 +9887,7 @@
               <w:rPr>
                 <w:rFonts w:ascii="Calibri" w:hAnsi="Calibri"/>
                 <w:sz w:val="20"/>
+                <w:i/>
                 <w:b w:val="true"/>
               </w:rPr>
               <w:t xml:space="default">Carex acutiformis</w:t>
@@ -9894,6 +9990,7 @@
               <w:rPr>
                 <w:rFonts w:ascii="Calibri" w:hAnsi="Calibri"/>
                 <w:sz w:val="20"/>
+                <w:i/>
               </w:rPr>
               <w:t xml:space="default">Carex brizoides</w:t>
             </w:r>
@@ -9995,6 +10092,7 @@
               <w:rPr>
                 <w:rFonts w:ascii="Calibri" w:hAnsi="Calibri"/>
                 <w:sz w:val="20"/>
+                <w:i/>
                 <w:b w:val="true"/>
               </w:rPr>
               <w:t xml:space="default">Carex canescens agg.</w:t>
@@ -10097,6 +10195,7 @@
               <w:rPr>
                 <w:rFonts w:ascii="Calibri" w:hAnsi="Calibri"/>
                 <w:sz w:val="20"/>
+                <w:i/>
                 <w:b w:val="true"/>
               </w:rPr>
               <w:t xml:space="default">Carex caryophyllea</w:t>
@@ -10199,6 +10298,7 @@
               <w:rPr>
                 <w:rFonts w:ascii="Calibri" w:hAnsi="Calibri"/>
                 <w:sz w:val="20"/>
+                <w:i/>
                 <w:b w:val="true"/>
               </w:rPr>
               <w:t xml:space="default">Carex disticha</w:t>
@@ -10301,6 +10401,7 @@
               <w:rPr>
                 <w:rFonts w:ascii="Calibri" w:hAnsi="Calibri"/>
                 <w:sz w:val="20"/>
+                <w:i/>
               </w:rPr>
               <w:t xml:space="default">Carex elytroides</w:t>
             </w:r>
@@ -10402,6 +10503,7 @@
               <w:rPr>
                 <w:rFonts w:ascii="Calibri" w:hAnsi="Calibri"/>
                 <w:sz w:val="20"/>
+                <w:i/>
                 <w:b w:val="true"/>
               </w:rPr>
               <w:t xml:space="default">Carex flacca</w:t>
@@ -10504,6 +10606,7 @@
               <w:rPr>
                 <w:rFonts w:ascii="Calibri" w:hAnsi="Calibri"/>
                 <w:sz w:val="20"/>
+                <w:i/>
                 <w:b w:val="true"/>
               </w:rPr>
               <w:t xml:space="default">Carex flava agg.</w:t>
@@ -10606,6 +10709,7 @@
               <w:rPr>
                 <w:rFonts w:ascii="Calibri" w:hAnsi="Calibri"/>
                 <w:sz w:val="20"/>
+                <w:i/>
               </w:rPr>
               <w:t xml:space="default">Carex hirta</w:t>
             </w:r>
@@ -10707,6 +10811,7 @@
               <w:rPr>
                 <w:rFonts w:ascii="Calibri" w:hAnsi="Calibri"/>
                 <w:sz w:val="20"/>
+                <w:i/>
                 <w:b w:val="true"/>
               </w:rPr>
               <w:t xml:space="default">Carex humilis</w:t>
@@ -10809,6 +10914,7 @@
               <w:rPr>
                 <w:rFonts w:ascii="Calibri" w:hAnsi="Calibri"/>
                 <w:sz w:val="20"/>
+                <w:i/>
                 <w:b w:val="true"/>
               </w:rPr>
               <w:t xml:space="default">Carex leporina</w:t>
@@ -10911,6 +11017,7 @@
               <w:rPr>
                 <w:rFonts w:ascii="Calibri" w:hAnsi="Calibri"/>
                 <w:sz w:val="20"/>
+                <w:i/>
                 <w:b w:val="true"/>
               </w:rPr>
               <w:t xml:space="default">Carex montana</w:t>
@@ -11013,6 +11120,7 @@
               <w:rPr>
                 <w:rFonts w:ascii="Calibri" w:hAnsi="Calibri"/>
                 <w:sz w:val="20"/>
+                <w:i/>
                 <w:b w:val="true"/>
               </w:rPr>
               <w:t xml:space="default">Carex muricata agg.</w:t>
@@ -11115,6 +11223,7 @@
               <w:rPr>
                 <w:rFonts w:ascii="Calibri" w:hAnsi="Calibri"/>
                 <w:sz w:val="20"/>
+                <w:i/>
                 <w:b w:val="true"/>
               </w:rPr>
               <w:t xml:space="default">Carex nigra agg.</w:t>
@@ -11217,6 +11326,7 @@
               <w:rPr>
                 <w:rFonts w:ascii="Calibri" w:hAnsi="Calibri"/>
                 <w:sz w:val="20"/>
+                <w:i/>
                 <w:b w:val="true"/>
               </w:rPr>
               <w:t xml:space="default">Carex pallescens</w:t>
@@ -11319,6 +11429,7 @@
               <w:rPr>
                 <w:rFonts w:ascii="Calibri" w:hAnsi="Calibri"/>
                 <w:sz w:val="20"/>
+                <w:i/>
                 <w:b w:val="true"/>
               </w:rPr>
               <w:t xml:space="default">Carex panicea</w:t>
@@ -11421,6 +11532,7 @@
               <w:rPr>
                 <w:rFonts w:ascii="Calibri" w:hAnsi="Calibri"/>
                 <w:sz w:val="20"/>
+                <w:i/>
                 <w:b w:val="true"/>
               </w:rPr>
               <w:t xml:space="default">Carex praecox agg.</w:t>
@@ -11523,6 +11635,7 @@
               <w:rPr>
                 <w:rFonts w:ascii="Calibri" w:hAnsi="Calibri"/>
                 <w:sz w:val="20"/>
+                <w:i/>
                 <w:b w:val="true"/>
               </w:rPr>
               <w:t xml:space="default">Carex riparia</w:t>
@@ -11625,6 +11738,7 @@
               <w:rPr>
                 <w:rFonts w:ascii="Calibri" w:hAnsi="Calibri"/>
                 <w:sz w:val="20"/>
+                <w:i/>
                 <w:b w:val="true"/>
               </w:rPr>
               <w:t xml:space="default">Carex tomentosa</w:t>
@@ -11727,6 +11841,7 @@
               <w:rPr>
                 <w:rFonts w:ascii="Calibri" w:hAnsi="Calibri"/>
                 <w:sz w:val="20"/>
+                <w:i/>
                 <w:b w:val="true"/>
               </w:rPr>
               <w:t xml:space="default">Carex vesicaria</w:t>
@@ -11829,6 +11944,7 @@
               <w:rPr>
                 <w:rFonts w:ascii="Calibri" w:hAnsi="Calibri"/>
                 <w:sz w:val="20"/>
+                <w:i/>
                 <w:b w:val="true"/>
               </w:rPr>
               <w:t xml:space="default">Carex vulpina agg.</w:t>
@@ -11931,6 +12047,7 @@
               <w:rPr>
                 <w:rFonts w:ascii="Calibri" w:hAnsi="Calibri"/>
                 <w:sz w:val="20"/>
+                <w:i/>
                 <w:b w:val="true"/>
               </w:rPr>
               <w:t xml:space="default">Carlina vulgaris agg.</w:t>
@@ -12033,6 +12150,7 @@
               <w:rPr>
                 <w:rFonts w:ascii="Calibri" w:hAnsi="Calibri"/>
                 <w:sz w:val="20"/>
+                <w:i/>
               </w:rPr>
               <w:t xml:space="default">Carpinus betulus</w:t>
             </w:r>
@@ -12134,6 +12252,7 @@
               <w:rPr>
                 <w:rFonts w:ascii="Calibri" w:hAnsi="Calibri"/>
                 <w:sz w:val="20"/>
+                <w:i/>
                 <w:b w:val="true"/>
               </w:rPr>
               <w:t xml:space="default">Carum carvi</w:t>
@@ -12236,6 +12355,7 @@
               <w:rPr>
                 <w:rFonts w:ascii="Calibri" w:hAnsi="Calibri"/>
                 <w:sz w:val="20"/>
+                <w:i/>
               </w:rPr>
               <w:t xml:space="default">Centaurea cyanus</w:t>
             </w:r>
@@ -12337,6 +12457,7 @@
               <w:rPr>
                 <w:rFonts w:ascii="Calibri" w:hAnsi="Calibri"/>
                 <w:sz w:val="20"/>
+                <w:i/>
                 <w:b w:val="true"/>
               </w:rPr>
               <w:t xml:space="default">Centaurea jacea agg.</w:t>
@@ -12439,6 +12560,7 @@
               <w:rPr>
                 <w:rFonts w:ascii="Calibri" w:hAnsi="Calibri"/>
                 <w:sz w:val="20"/>
+                <w:i/>
                 <w:b w:val="true"/>
               </w:rPr>
               <w:t xml:space="default">Centaurea paniculata agg.</w:t>
@@ -12541,6 +12663,7 @@
               <w:rPr>
                 <w:rFonts w:ascii="Calibri" w:hAnsi="Calibri"/>
                 <w:sz w:val="20"/>
+                <w:i/>
                 <w:b w:val="true"/>
               </w:rPr>
               <w:t xml:space="default">Centaurea scabiosa</w:t>
@@ -12643,6 +12766,7 @@
               <w:rPr>
                 <w:rFonts w:ascii="Calibri" w:hAnsi="Calibri"/>
                 <w:sz w:val="20"/>
+                <w:i/>
                 <w:b w:val="true"/>
               </w:rPr>
               <w:t xml:space="default">Centaurium erythraea s. str.</w:t>
@@ -12745,8 +12869,9 @@
               <w:rPr>
                 <w:rFonts w:ascii="Calibri" w:hAnsi="Calibri"/>
                 <w:sz w:val="20"/>
-              </w:rPr>
-              <w:t xml:space="default">Cerastium</w:t>
+                <w:i/>
+              </w:rPr>
+              <w:t xml:space="default">Cerastium spec.</w:t>
             </w:r>
           </w:p>
         </w:tc>
@@ -12846,6 +12971,7 @@
               <w:rPr>
                 <w:rFonts w:ascii="Calibri" w:hAnsi="Calibri"/>
                 <w:sz w:val="20"/>
+                <w:i/>
                 <w:b w:val="true"/>
               </w:rPr>
               <w:t xml:space="default">Cerastium arvense</w:t>
@@ -12948,6 +13074,7 @@
               <w:rPr>
                 <w:rFonts w:ascii="Calibri" w:hAnsi="Calibri"/>
                 <w:sz w:val="20"/>
+                <w:i/>
               </w:rPr>
               <w:t xml:space="default">Cerastium brachypetalum agg.</w:t>
             </w:r>
@@ -13049,6 +13176,7 @@
               <w:rPr>
                 <w:rFonts w:ascii="Calibri" w:hAnsi="Calibri"/>
                 <w:sz w:val="20"/>
+                <w:i/>
                 <w:b w:val="true"/>
               </w:rPr>
               <w:t xml:space="default">Cerastium dubium</w:t>
@@ -13151,6 +13279,7 @@
               <w:rPr>
                 <w:rFonts w:ascii="Calibri" w:hAnsi="Calibri"/>
                 <w:sz w:val="20"/>
+                <w:i/>
                 <w:b w:val="true"/>
               </w:rPr>
               <w:t xml:space="default">Cerastium fontanum agg.</w:t>
@@ -13253,6 +13382,7 @@
               <w:rPr>
                 <w:rFonts w:ascii="Calibri" w:hAnsi="Calibri"/>
                 <w:sz w:val="20"/>
+                <w:i/>
               </w:rPr>
               <w:t xml:space="default">Cerastium glomeratum</w:t>
             </w:r>
@@ -13354,6 +13484,7 @@
               <w:rPr>
                 <w:rFonts w:ascii="Calibri" w:hAnsi="Calibri"/>
                 <w:sz w:val="20"/>
+                <w:i/>
                 <w:b w:val="true"/>
               </w:rPr>
               <w:t xml:space="default">Cerastium pumilum agg.</w:t>
@@ -13456,6 +13587,7 @@
               <w:rPr>
                 <w:rFonts w:ascii="Calibri" w:hAnsi="Calibri"/>
                 <w:sz w:val="20"/>
+                <w:i/>
                 <w:b w:val="true"/>
               </w:rPr>
               <w:t xml:space="default">Cerastium semidecandrum</w:t>
@@ -13558,6 +13690,7 @@
               <w:rPr>
                 <w:rFonts w:ascii="Calibri" w:hAnsi="Calibri"/>
                 <w:sz w:val="20"/>
+                <w:i/>
                 <w:b w:val="true"/>
               </w:rPr>
               <w:t xml:space="default">Chaerophyllum hirsutum agg.</w:t>
@@ -13660,6 +13793,7 @@
               <w:rPr>
                 <w:rFonts w:ascii="Calibri" w:hAnsi="Calibri"/>
                 <w:sz w:val="20"/>
+                <w:i/>
               </w:rPr>
               <w:t xml:space="default">Chenopodium album agg.</w:t>
             </w:r>
@@ -13761,6 +13895,7 @@
               <w:rPr>
                 <w:rFonts w:ascii="Calibri" w:hAnsi="Calibri"/>
                 <w:sz w:val="20"/>
+                <w:i/>
               </w:rPr>
               <w:t xml:space="default">Cichorium intybus</w:t>
             </w:r>
@@ -13862,8 +13997,9 @@
               <w:rPr>
                 <w:rFonts w:ascii="Calibri" w:hAnsi="Calibri"/>
                 <w:sz w:val="20"/>
-              </w:rPr>
-              <w:t xml:space="default">Cirsium</w:t>
+                <w:i/>
+              </w:rPr>
+              <w:t xml:space="default">Cirsium spec.</w:t>
             </w:r>
           </w:p>
         </w:tc>
@@ -13963,6 +14099,7 @@
               <w:rPr>
                 <w:rFonts w:ascii="Calibri" w:hAnsi="Calibri"/>
                 <w:sz w:val="20"/>
+                <w:i/>
                 <w:b w:val="true"/>
               </w:rPr>
               <w:t xml:space="default">Cirsium acaulon</w:t>
@@ -14065,6 +14202,7 @@
               <w:rPr>
                 <w:rFonts w:ascii="Calibri" w:hAnsi="Calibri"/>
                 <w:sz w:val="20"/>
+                <w:i/>
               </w:rPr>
               <w:t xml:space="default">Cirsium arvense</w:t>
             </w:r>
@@ -14166,6 +14304,7 @@
               <w:rPr>
                 <w:rFonts w:ascii="Calibri" w:hAnsi="Calibri"/>
                 <w:sz w:val="20"/>
+                <w:i/>
                 <w:b w:val="true"/>
               </w:rPr>
               <w:t xml:space="default">Cirsium oleraceum</w:t>
@@ -14268,6 +14407,7 @@
               <w:rPr>
                 <w:rFonts w:ascii="Calibri" w:hAnsi="Calibri"/>
                 <w:sz w:val="20"/>
+                <w:i/>
                 <w:b w:val="true"/>
               </w:rPr>
               <w:t xml:space="default">Cirsium palustre</w:t>
@@ -14370,6 +14510,7 @@
               <w:rPr>
                 <w:rFonts w:ascii="Calibri" w:hAnsi="Calibri"/>
                 <w:sz w:val="20"/>
+                <w:i/>
               </w:rPr>
               <w:t xml:space="default">Cirsium vulgare</w:t>
             </w:r>
@@ -14471,6 +14612,7 @@
               <w:rPr>
                 <w:rFonts w:ascii="Calibri" w:hAnsi="Calibri"/>
                 <w:sz w:val="20"/>
+                <w:i/>
               </w:rPr>
               <w:t xml:space="default">Clematis vitalba</w:t>
             </w:r>
@@ -14572,6 +14714,7 @@
               <w:rPr>
                 <w:rFonts w:ascii="Calibri" w:hAnsi="Calibri"/>
                 <w:sz w:val="20"/>
+                <w:i/>
                 <w:b w:val="true"/>
               </w:rPr>
               <w:t xml:space="default">Clinopodium vulgare</w:t>
@@ -14674,6 +14817,7 @@
               <w:rPr>
                 <w:rFonts w:ascii="Calibri" w:hAnsi="Calibri"/>
                 <w:sz w:val="20"/>
+                <w:i/>
                 <w:b w:val="true"/>
               </w:rPr>
               <w:t xml:space="default">Colchicum autumnale</w:t>
@@ -14776,6 +14920,7 @@
               <w:rPr>
                 <w:rFonts w:ascii="Calibri" w:hAnsi="Calibri"/>
                 <w:sz w:val="20"/>
+                <w:i/>
               </w:rPr>
               <w:t xml:space="default">Conium maculatum</w:t>
             </w:r>
@@ -14877,6 +15022,7 @@
               <w:rPr>
                 <w:rFonts w:ascii="Calibri" w:hAnsi="Calibri"/>
                 <w:sz w:val="20"/>
+                <w:i/>
               </w:rPr>
               <w:t xml:space="default">Convolvulus arvensis</w:t>
             </w:r>
@@ -14978,6 +15124,7 @@
               <w:rPr>
                 <w:rFonts w:ascii="Calibri" w:hAnsi="Calibri"/>
                 <w:sz w:val="20"/>
+                <w:i/>
               </w:rPr>
               <w:t xml:space="default">Cornus sanguinea</w:t>
             </w:r>
@@ -15079,8 +15226,9 @@
               <w:rPr>
                 <w:rFonts w:ascii="Calibri" w:hAnsi="Calibri"/>
                 <w:sz w:val="20"/>
-              </w:rPr>
-              <w:t xml:space="default">Crataegus</w:t>
+                <w:i/>
+              </w:rPr>
+              <w:t xml:space="default">Crataegus spec.</w:t>
             </w:r>
           </w:p>
         </w:tc>
@@ -15180,6 +15328,7 @@
               <w:rPr>
                 <w:rFonts w:ascii="Calibri" w:hAnsi="Calibri"/>
                 <w:sz w:val="20"/>
+                <w:i/>
               </w:rPr>
               <w:t xml:space="default">Crataegus laevigata s. l.</w:t>
             </w:r>
@@ -15281,6 +15430,7 @@
               <w:rPr>
                 <w:rFonts w:ascii="Calibri" w:hAnsi="Calibri"/>
                 <w:sz w:val="20"/>
+                <w:i/>
               </w:rPr>
               <w:t xml:space="default">Crataegus monogyna</w:t>
             </w:r>
@@ -15382,8 +15532,9 @@
               <w:rPr>
                 <w:rFonts w:ascii="Calibri" w:hAnsi="Calibri"/>
                 <w:sz w:val="20"/>
-              </w:rPr>
-              <w:t xml:space="default">Crepis</w:t>
+                <w:i/>
+              </w:rPr>
+              <w:t xml:space="default">Crepis spec.</w:t>
             </w:r>
           </w:p>
         </w:tc>
@@ -15483,6 +15634,7 @@
               <w:rPr>
                 <w:rFonts w:ascii="Calibri" w:hAnsi="Calibri"/>
                 <w:sz w:val="20"/>
+                <w:i/>
                 <w:b w:val="true"/>
               </w:rPr>
               <w:t xml:space="default">Crepis biennis</w:t>
@@ -15585,6 +15737,7 @@
               <w:rPr>
                 <w:rFonts w:ascii="Calibri" w:hAnsi="Calibri"/>
                 <w:sz w:val="20"/>
+                <w:i/>
                 <w:b w:val="true"/>
               </w:rPr>
               <w:t xml:space="default">Crepis capillaris</w:t>
@@ -15687,6 +15840,7 @@
               <w:rPr>
                 <w:rFonts w:ascii="Calibri" w:hAnsi="Calibri"/>
                 <w:sz w:val="20"/>
+                <w:i/>
               </w:rPr>
               <w:t xml:space="default">Crepis tectorum</w:t>
             </w:r>
@@ -15788,6 +15942,7 @@
               <w:rPr>
                 <w:rFonts w:ascii="Calibri" w:hAnsi="Calibri"/>
                 <w:sz w:val="20"/>
+                <w:i/>
               </w:rPr>
               <w:t xml:space="default">Cruciata laevipes</w:t>
             </w:r>
@@ -15889,6 +16044,7 @@
               <w:rPr>
                 <w:rFonts w:ascii="Calibri" w:hAnsi="Calibri"/>
                 <w:sz w:val="20"/>
+                <w:i/>
                 <w:b w:val="true"/>
               </w:rPr>
               <w:t xml:space="default">Cuscuta epithymum agg.</w:t>
@@ -15991,6 +16147,7 @@
               <w:rPr>
                 <w:rFonts w:ascii="Calibri" w:hAnsi="Calibri"/>
                 <w:sz w:val="20"/>
+                <w:i/>
               </w:rPr>
               <w:t xml:space="default">Cynoglossum officinale</w:t>
             </w:r>
@@ -16092,6 +16249,7 @@
               <w:rPr>
                 <w:rFonts w:ascii="Calibri" w:hAnsi="Calibri"/>
                 <w:sz w:val="20"/>
+                <w:i/>
                 <w:b w:val="true"/>
               </w:rPr>
               <w:t xml:space="default">Cynosurus cristatus</w:t>
@@ -16194,6 +16352,7 @@
               <w:rPr>
                 <w:rFonts w:ascii="Calibri" w:hAnsi="Calibri"/>
                 <w:sz w:val="20"/>
+                <w:i/>
                 <w:b w:val="true"/>
               </w:rPr>
               <w:t xml:space="default">Dactylis glomerata agg.</w:t>
@@ -16296,6 +16455,7 @@
               <w:rPr>
                 <w:rFonts w:ascii="Calibri" w:hAnsi="Calibri"/>
                 <w:sz w:val="20"/>
+                <w:i/>
                 <w:b w:val="true"/>
               </w:rPr>
               <w:t xml:space="default">Dactylorhiza incarnata agg.</w:t>
@@ -16398,6 +16558,7 @@
               <w:rPr>
                 <w:rFonts w:ascii="Calibri" w:hAnsi="Calibri"/>
                 <w:sz w:val="20"/>
+                <w:i/>
                 <w:b w:val="true"/>
               </w:rPr>
               <w:t xml:space="default">Danthonia decumbens</w:t>
@@ -16500,6 +16661,7 @@
               <w:rPr>
                 <w:rFonts w:ascii="Calibri" w:hAnsi="Calibri"/>
                 <w:sz w:val="20"/>
+                <w:i/>
                 <w:b w:val="true"/>
               </w:rPr>
               <w:t xml:space="default">Daucus carota</w:t>
@@ -16602,6 +16764,7 @@
               <w:rPr>
                 <w:rFonts w:ascii="Calibri" w:hAnsi="Calibri"/>
                 <w:sz w:val="20"/>
+                <w:i/>
                 <w:b w:val="true"/>
               </w:rPr>
               <w:t xml:space="default">Deschampsia cespitosa agg.</w:t>
@@ -16704,6 +16867,7 @@
               <w:rPr>
                 <w:rFonts w:ascii="Calibri" w:hAnsi="Calibri"/>
                 <w:sz w:val="20"/>
+                <w:i/>
               </w:rPr>
               <w:t xml:space="default">Descurainia sophia</w:t>
             </w:r>
@@ -16805,6 +16969,7 @@
               <w:rPr>
                 <w:rFonts w:ascii="Calibri" w:hAnsi="Calibri"/>
                 <w:sz w:val="20"/>
+                <w:i/>
               </w:rPr>
               <w:t xml:space="default">Dianthus armeria</w:t>
             </w:r>
@@ -16906,6 +17071,7 @@
               <w:rPr>
                 <w:rFonts w:ascii="Calibri" w:hAnsi="Calibri"/>
                 <w:sz w:val="20"/>
+                <w:i/>
                 <w:b w:val="true"/>
               </w:rPr>
               <w:t xml:space="default">Dianthus carthusianorum agg.</w:t>
@@ -17008,6 +17174,7 @@
               <w:rPr>
                 <w:rFonts w:ascii="Calibri" w:hAnsi="Calibri"/>
                 <w:sz w:val="20"/>
+                <w:i/>
                 <w:b w:val="true"/>
               </w:rPr>
               <w:t xml:space="default">Dianthus deltoides</w:t>
@@ -17110,6 +17277,7 @@
               <w:rPr>
                 <w:rFonts w:ascii="Calibri" w:hAnsi="Calibri"/>
                 <w:sz w:val="20"/>
+                <w:i/>
                 <w:b w:val="true"/>
               </w:rPr>
               <w:t xml:space="default">Dictamnus albus</w:t>
@@ -17212,6 +17380,7 @@
               <w:rPr>
                 <w:rFonts w:ascii="Calibri" w:hAnsi="Calibri"/>
                 <w:sz w:val="20"/>
+                <w:i/>
               </w:rPr>
               <w:t xml:space="default">Dipsacus fullonum</w:t>
             </w:r>
@@ -17313,6 +17482,7 @@
               <w:rPr>
                 <w:rFonts w:ascii="Calibri" w:hAnsi="Calibri"/>
                 <w:sz w:val="20"/>
+                <w:i/>
               </w:rPr>
               <w:t xml:space="default">Dipsacus pilosus</w:t>
             </w:r>
@@ -17414,6 +17584,7 @@
               <w:rPr>
                 <w:rFonts w:ascii="Calibri" w:hAnsi="Calibri"/>
                 <w:sz w:val="20"/>
+                <w:i/>
                 <w:b w:val="true"/>
               </w:rPr>
               <w:t xml:space="default">Draba verna agg.</w:t>
@@ -17516,6 +17687,7 @@
               <w:rPr>
                 <w:rFonts w:ascii="Calibri" w:hAnsi="Calibri"/>
                 <w:sz w:val="20"/>
+                <w:i/>
               </w:rPr>
               <w:t xml:space="default">Echinops sphaerocephalus</w:t>
             </w:r>
@@ -17617,6 +17789,7 @@
               <w:rPr>
                 <w:rFonts w:ascii="Calibri" w:hAnsi="Calibri"/>
                 <w:sz w:val="20"/>
+                <w:i/>
                 <w:b w:val="true"/>
               </w:rPr>
               <w:t xml:space="default">Echium vulgare</w:t>
@@ -17719,6 +17892,7 @@
               <w:rPr>
                 <w:rFonts w:ascii="Calibri" w:hAnsi="Calibri"/>
                 <w:sz w:val="20"/>
+                <w:i/>
                 <w:b w:val="true"/>
               </w:rPr>
               <w:t xml:space="default">Eleocharis palustris agg.</w:t>
@@ -17821,6 +17995,7 @@
               <w:rPr>
                 <w:rFonts w:ascii="Calibri" w:hAnsi="Calibri"/>
                 <w:sz w:val="20"/>
+                <w:i/>
               </w:rPr>
               <w:t xml:space="default">Elymus repens s. str.</w:t>
             </w:r>
@@ -17922,8 +18097,9 @@
               <w:rPr>
                 <w:rFonts w:ascii="Calibri" w:hAnsi="Calibri"/>
                 <w:sz w:val="20"/>
-              </w:rPr>
-              <w:t xml:space="default">Epilobium</w:t>
+                <w:i/>
+              </w:rPr>
+              <w:t xml:space="default">Epilobium spec.</w:t>
             </w:r>
           </w:p>
         </w:tc>
@@ -18023,6 +18199,7 @@
               <w:rPr>
                 <w:rFonts w:ascii="Calibri" w:hAnsi="Calibri"/>
                 <w:sz w:val="20"/>
+                <w:i/>
               </w:rPr>
               <w:t xml:space="default">Epilobium hirsutum</w:t>
             </w:r>
@@ -18124,6 +18301,7 @@
               <w:rPr>
                 <w:rFonts w:ascii="Calibri" w:hAnsi="Calibri"/>
                 <w:sz w:val="20"/>
+                <w:i/>
                 <w:b w:val="true"/>
               </w:rPr>
               <w:t xml:space="default">Epilobium palustre</w:t>
@@ -18226,6 +18404,7 @@
               <w:rPr>
                 <w:rFonts w:ascii="Calibri" w:hAnsi="Calibri"/>
                 <w:sz w:val="20"/>
+                <w:i/>
               </w:rPr>
               <w:t xml:space="default">Epilobium parviflorum</w:t>
             </w:r>
@@ -18327,6 +18506,7 @@
               <w:rPr>
                 <w:rFonts w:ascii="Calibri" w:hAnsi="Calibri"/>
                 <w:sz w:val="20"/>
+                <w:i/>
               </w:rPr>
               <w:t xml:space="default">Epilobium tetragonum s. l.</w:t>
             </w:r>
@@ -18428,6 +18608,7 @@
               <w:rPr>
                 <w:rFonts w:ascii="Calibri" w:hAnsi="Calibri"/>
                 <w:sz w:val="20"/>
+                <w:i/>
               </w:rPr>
               <w:t xml:space="default">Equisetum arvense</w:t>
             </w:r>
@@ -18529,6 +18710,7 @@
               <w:rPr>
                 <w:rFonts w:ascii="Calibri" w:hAnsi="Calibri"/>
                 <w:sz w:val="20"/>
+                <w:i/>
                 <w:b w:val="true"/>
               </w:rPr>
               <w:t xml:space="default">Equisetum fluviatile</w:t>
@@ -18631,6 +18813,7 @@
               <w:rPr>
                 <w:rFonts w:ascii="Calibri" w:hAnsi="Calibri"/>
                 <w:sz w:val="20"/>
+                <w:i/>
               </w:rPr>
               <w:t xml:space="default">Equisetum hyemale</w:t>
             </w:r>
@@ -18732,6 +18915,7 @@
               <w:rPr>
                 <w:rFonts w:ascii="Calibri" w:hAnsi="Calibri"/>
                 <w:sz w:val="20"/>
+                <w:i/>
                 <w:b w:val="true"/>
               </w:rPr>
               <w:t xml:space="default">Equisetum palustre</w:t>
@@ -18834,6 +19018,7 @@
               <w:rPr>
                 <w:rFonts w:ascii="Calibri" w:hAnsi="Calibri"/>
                 <w:sz w:val="20"/>
+                <w:i/>
               </w:rPr>
               <w:t xml:space="default">Equisetum pratense</w:t>
             </w:r>
@@ -18935,6 +19120,7 @@
               <w:rPr>
                 <w:rFonts w:ascii="Calibri" w:hAnsi="Calibri"/>
                 <w:sz w:val="20"/>
+                <w:i/>
               </w:rPr>
               <w:t xml:space="default">Equisetum sylvaticum</w:t>
             </w:r>
@@ -19036,8 +19222,9 @@
               <w:rPr>
                 <w:rFonts w:ascii="Calibri" w:hAnsi="Calibri"/>
                 <w:sz w:val="20"/>
-              </w:rPr>
-              <w:t xml:space="default">Erigeron</w:t>
+                <w:i/>
+              </w:rPr>
+              <w:t xml:space="default">Erigeron spec.</w:t>
             </w:r>
           </w:p>
         </w:tc>
@@ -19137,6 +19324,7 @@
               <w:rPr>
                 <w:rFonts w:ascii="Calibri" w:hAnsi="Calibri"/>
                 <w:sz w:val="20"/>
+                <w:i/>
                 <w:b w:val="true"/>
               </w:rPr>
               <w:t xml:space="default">Erigeron acris s. l.</w:t>
@@ -19239,6 +19427,7 @@
               <w:rPr>
                 <w:rFonts w:ascii="Calibri" w:hAnsi="Calibri"/>
                 <w:sz w:val="20"/>
+                <w:i/>
               </w:rPr>
               <w:t xml:space="default">Erigeron annuus</w:t>
             </w:r>
@@ -19340,6 +19529,7 @@
               <w:rPr>
                 <w:rFonts w:ascii="Calibri" w:hAnsi="Calibri"/>
                 <w:sz w:val="20"/>
+                <w:i/>
               </w:rPr>
               <w:t xml:space="default">Erigeron canadensis</w:t>
             </w:r>
@@ -19441,6 +19631,7 @@
               <w:rPr>
                 <w:rFonts w:ascii="Calibri" w:hAnsi="Calibri"/>
                 <w:sz w:val="20"/>
+                <w:i/>
               </w:rPr>
               <w:t xml:space="default">Erodium cicutarium agg.</w:t>
             </w:r>
@@ -19542,6 +19733,7 @@
               <w:rPr>
                 <w:rFonts w:ascii="Calibri" w:hAnsi="Calibri"/>
                 <w:sz w:val="20"/>
+                <w:i/>
                 <w:b w:val="true"/>
               </w:rPr>
               <w:t xml:space="default">Eryngium campestre</w:t>
@@ -19644,6 +19836,7 @@
               <w:rPr>
                 <w:rFonts w:ascii="Calibri" w:hAnsi="Calibri"/>
                 <w:sz w:val="20"/>
+                <w:i/>
               </w:rPr>
               <w:t xml:space="default">Erysimum cheiranthoides</w:t>
             </w:r>
@@ -19745,6 +19938,7 @@
               <w:rPr>
                 <w:rFonts w:ascii="Calibri" w:hAnsi="Calibri"/>
                 <w:sz w:val="20"/>
+                <w:i/>
                 <w:b w:val="true"/>
               </w:rPr>
               <w:t xml:space="default">Erysimum crepidifolium</w:t>
@@ -19847,6 +20041,7 @@
               <w:rPr>
                 <w:rFonts w:ascii="Calibri" w:hAnsi="Calibri"/>
                 <w:sz w:val="20"/>
+                <w:i/>
               </w:rPr>
               <w:t xml:space="default">Euonymus europaeus</w:t>
             </w:r>
@@ -19948,6 +20143,7 @@
               <w:rPr>
                 <w:rFonts w:ascii="Calibri" w:hAnsi="Calibri"/>
                 <w:sz w:val="20"/>
+                <w:i/>
               </w:rPr>
               <w:t xml:space="default">Eupatorium cannabinum</w:t>
             </w:r>
@@ -20049,6 +20245,7 @@
               <w:rPr>
                 <w:rFonts w:ascii="Calibri" w:hAnsi="Calibri"/>
                 <w:sz w:val="20"/>
+                <w:i/>
                 <w:b w:val="true"/>
               </w:rPr>
               <w:t xml:space="default">Euphorbia cyparissias</w:t>
@@ -20151,6 +20348,7 @@
               <w:rPr>
                 <w:rFonts w:ascii="Calibri" w:hAnsi="Calibri"/>
                 <w:sz w:val="20"/>
+                <w:i/>
               </w:rPr>
               <w:t xml:space="default">Euphorbia esula agg.</w:t>
             </w:r>
@@ -20252,6 +20450,7 @@
               <w:rPr>
                 <w:rFonts w:ascii="Calibri" w:hAnsi="Calibri"/>
                 <w:sz w:val="20"/>
+                <w:i/>
               </w:rPr>
               <w:t xml:space="default">Euphorbia helioscopia</w:t>
             </w:r>
@@ -20353,6 +20552,7 @@
               <w:rPr>
                 <w:rFonts w:ascii="Calibri" w:hAnsi="Calibri"/>
                 <w:sz w:val="20"/>
+                <w:i/>
                 <w:b w:val="true"/>
               </w:rPr>
               <w:t xml:space="default">Euphrasia officinalis agg.</w:t>
@@ -20455,6 +20655,7 @@
               <w:rPr>
                 <w:rFonts w:ascii="Calibri" w:hAnsi="Calibri"/>
                 <w:sz w:val="20"/>
+                <w:i/>
               </w:rPr>
               <w:t xml:space="default">Fagus sylvatica</w:t>
             </w:r>
@@ -20556,6 +20757,7 @@
               <w:rPr>
                 <w:rFonts w:ascii="Calibri" w:hAnsi="Calibri"/>
                 <w:sz w:val="20"/>
+                <w:i/>
                 <w:b w:val="true"/>
               </w:rPr>
               <w:t xml:space="default">Falcaria vulgaris</w:t>
@@ -20658,6 +20860,7 @@
               <w:rPr>
                 <w:rFonts w:ascii="Calibri" w:hAnsi="Calibri"/>
                 <w:sz w:val="20"/>
+                <w:i/>
               </w:rPr>
               <w:t xml:space="default">Fallopia convolvulus</w:t>
             </w:r>
@@ -20759,8 +20962,9 @@
               <w:rPr>
                 <w:rFonts w:ascii="Calibri" w:hAnsi="Calibri"/>
                 <w:sz w:val="20"/>
-              </w:rPr>
-              <w:t xml:space="default">Festuca</w:t>
+                <w:i/>
+              </w:rPr>
+              <w:t xml:space="default">Festuca spec.</w:t>
             </w:r>
           </w:p>
         </w:tc>
@@ -20860,6 +21064,7 @@
               <w:rPr>
                 <w:rFonts w:ascii="Calibri" w:hAnsi="Calibri"/>
                 <w:sz w:val="20"/>
+                <w:i/>
               </w:rPr>
               <w:t xml:space="default">Festuca arundinacea</w:t>
             </w:r>
@@ -20961,6 +21166,7 @@
               <w:rPr>
                 <w:rFonts w:ascii="Calibri" w:hAnsi="Calibri"/>
                 <w:sz w:val="20"/>
+                <w:i/>
               </w:rPr>
               <w:t xml:space="default">Festuca gigantea</w:t>
             </w:r>
@@ -21062,6 +21268,7 @@
               <w:rPr>
                 <w:rFonts w:ascii="Calibri" w:hAnsi="Calibri"/>
                 <w:sz w:val="20"/>
+                <w:i/>
               </w:rPr>
               <w:t xml:space="default">Festuca heterophylla</w:t>
             </w:r>
@@ -21163,6 +21370,7 @@
               <w:rPr>
                 <w:rFonts w:ascii="Calibri" w:hAnsi="Calibri"/>
                 <w:sz w:val="20"/>
+                <w:i/>
                 <w:b w:val="true"/>
               </w:rPr>
               <w:t xml:space="default">Festuca ovina agg.</w:t>
@@ -21265,6 +21473,7 @@
               <w:rPr>
                 <w:rFonts w:ascii="Calibri" w:hAnsi="Calibri"/>
                 <w:sz w:val="20"/>
+                <w:i/>
                 <w:b w:val="true"/>
               </w:rPr>
               <w:t xml:space="default">Festuca pratensis s. str.</w:t>
@@ -21367,6 +21576,7 @@
               <w:rPr>
                 <w:rFonts w:ascii="Calibri" w:hAnsi="Calibri"/>
                 <w:sz w:val="20"/>
+                <w:i/>
                 <w:b w:val="true"/>
               </w:rPr>
               <w:t xml:space="default">Festuca rubra agg.</w:t>
@@ -21469,6 +21679,7 @@
               <w:rPr>
                 <w:rFonts w:ascii="Calibri" w:hAnsi="Calibri"/>
                 <w:sz w:val="20"/>
+                <w:i/>
               </w:rPr>
               <w:t xml:space="default">Ficaria verna s. l.</w:t>
             </w:r>
@@ -21570,6 +21781,7 @@
               <w:rPr>
                 <w:rFonts w:ascii="Calibri" w:hAnsi="Calibri"/>
                 <w:sz w:val="20"/>
+                <w:i/>
                 <w:b w:val="true"/>
               </w:rPr>
               <w:t xml:space="default">Filago arvensis</w:t>
@@ -21672,6 +21884,7 @@
               <w:rPr>
                 <w:rFonts w:ascii="Calibri" w:hAnsi="Calibri"/>
                 <w:sz w:val="20"/>
+                <w:i/>
                 <w:b w:val="true"/>
               </w:rPr>
               <w:t xml:space="default">Filago minima</w:t>
@@ -21774,6 +21987,7 @@
               <w:rPr>
                 <w:rFonts w:ascii="Calibri" w:hAnsi="Calibri"/>
                 <w:sz w:val="20"/>
+                <w:i/>
                 <w:b w:val="true"/>
               </w:rPr>
               <w:t xml:space="default">Filipendula ulmaria</w:t>
@@ -21876,6 +22090,7 @@
               <w:rPr>
                 <w:rFonts w:ascii="Calibri" w:hAnsi="Calibri"/>
                 <w:sz w:val="20"/>
+                <w:i/>
                 <w:b w:val="true"/>
               </w:rPr>
               <w:t xml:space="default">Filipendula vulgaris</w:t>
@@ -21978,6 +22193,7 @@
               <w:rPr>
                 <w:rFonts w:ascii="Calibri" w:hAnsi="Calibri"/>
                 <w:sz w:val="20"/>
+                <w:i/>
               </w:rPr>
               <w:t xml:space="default">Fragaria vesca</w:t>
             </w:r>
@@ -22079,6 +22295,7 @@
               <w:rPr>
                 <w:rFonts w:ascii="Calibri" w:hAnsi="Calibri"/>
                 <w:sz w:val="20"/>
+                <w:i/>
                 <w:b w:val="true"/>
               </w:rPr>
               <w:t xml:space="default">Fragaria viridis</w:t>
@@ -22181,6 +22398,7 @@
               <w:rPr>
                 <w:rFonts w:ascii="Calibri" w:hAnsi="Calibri"/>
                 <w:sz w:val="20"/>
+                <w:i/>
               </w:rPr>
               <w:t xml:space="default">Fraxinus excelsior</w:t>
             </w:r>
@@ -22282,6 +22500,7 @@
               <w:rPr>
                 <w:rFonts w:ascii="Calibri" w:hAnsi="Calibri"/>
                 <w:sz w:val="20"/>
+                <w:i/>
                 <w:b w:val="true"/>
               </w:rPr>
               <w:t xml:space="default">Galatella linosyris</w:t>
@@ -22384,8 +22603,9 @@
               <w:rPr>
                 <w:rFonts w:ascii="Calibri" w:hAnsi="Calibri"/>
                 <w:sz w:val="20"/>
-              </w:rPr>
-              <w:t xml:space="default">Galeopsis</w:t>
+                <w:i/>
+              </w:rPr>
+              <w:t xml:space="default">Galeopsis spec.</w:t>
             </w:r>
           </w:p>
         </w:tc>
@@ -22485,6 +22705,7 @@
               <w:rPr>
                 <w:rFonts w:ascii="Calibri" w:hAnsi="Calibri"/>
                 <w:sz w:val="20"/>
+                <w:i/>
               </w:rPr>
               <w:t xml:space="default">Galeopsis tetrahit agg.</w:t>
             </w:r>
@@ -22586,6 +22807,7 @@
               <w:rPr>
                 <w:rFonts w:ascii="Calibri" w:hAnsi="Calibri"/>
                 <w:sz w:val="20"/>
+                <w:i/>
               </w:rPr>
               <w:t xml:space="default">Galium aparine agg.</w:t>
             </w:r>
@@ -22687,6 +22909,7 @@
               <w:rPr>
                 <w:rFonts w:ascii="Calibri" w:hAnsi="Calibri"/>
                 <w:sz w:val="20"/>
+                <w:i/>
                 <w:b w:val="true"/>
               </w:rPr>
               <w:t xml:space="default">Galium boreale</w:t>
@@ -22789,6 +23012,7 @@
               <w:rPr>
                 <w:rFonts w:ascii="Calibri" w:hAnsi="Calibri"/>
                 <w:sz w:val="20"/>
+                <w:i/>
                 <w:b w:val="true"/>
               </w:rPr>
               <w:t xml:space="default">Galium glaucum</w:t>
@@ -22891,6 +23115,7 @@
               <w:rPr>
                 <w:rFonts w:ascii="Calibri" w:hAnsi="Calibri"/>
                 <w:sz w:val="20"/>
+                <w:i/>
                 <w:b w:val="true"/>
               </w:rPr>
               <w:t xml:space="default">Galium mollugo agg.</w:t>
@@ -22993,6 +23218,7 @@
               <w:rPr>
                 <w:rFonts w:ascii="Calibri" w:hAnsi="Calibri"/>
                 <w:sz w:val="20"/>
+                <w:i/>
                 <w:b w:val="true"/>
               </w:rPr>
               <w:t xml:space="default">Galium palustre agg.</w:t>
@@ -23095,6 +23321,7 @@
               <w:rPr>
                 <w:rFonts w:ascii="Calibri" w:hAnsi="Calibri"/>
                 <w:sz w:val="20"/>
+                <w:i/>
                 <w:b w:val="true"/>
               </w:rPr>
               <w:t xml:space="default">Galium pomeranicum</w:t>
@@ -23197,6 +23424,7 @@
               <w:rPr>
                 <w:rFonts w:ascii="Calibri" w:hAnsi="Calibri"/>
                 <w:sz w:val="20"/>
+                <w:i/>
                 <w:b w:val="true"/>
               </w:rPr>
               <w:t xml:space="default">Galium uliginosum</w:t>
@@ -23299,6 +23527,7 @@
               <w:rPr>
                 <w:rFonts w:ascii="Calibri" w:hAnsi="Calibri"/>
                 <w:sz w:val="20"/>
+                <w:i/>
                 <w:b w:val="true"/>
               </w:rPr>
               <w:t xml:space="default">Galium verum agg.</w:t>
@@ -23401,6 +23630,7 @@
               <w:rPr>
                 <w:rFonts w:ascii="Calibri" w:hAnsi="Calibri"/>
                 <w:sz w:val="20"/>
+                <w:i/>
               </w:rPr>
               <w:t xml:space="default">Genista tinctoria</w:t>
             </w:r>
@@ -23502,6 +23732,7 @@
               <w:rPr>
                 <w:rFonts w:ascii="Calibri" w:hAnsi="Calibri"/>
                 <w:sz w:val="20"/>
+                <w:i/>
                 <w:b w:val="true"/>
               </w:rPr>
               <w:t xml:space="default">Gentiana cruciata</w:t>
@@ -23604,6 +23835,7 @@
               <w:rPr>
                 <w:rFonts w:ascii="Calibri" w:hAnsi="Calibri"/>
                 <w:sz w:val="20"/>
+                <w:i/>
               </w:rPr>
               <w:t xml:space="default">Geranium columbinum</w:t>
             </w:r>
@@ -23705,6 +23937,7 @@
               <w:rPr>
                 <w:rFonts w:ascii="Calibri" w:hAnsi="Calibri"/>
                 <w:sz w:val="20"/>
+                <w:i/>
               </w:rPr>
               <w:t xml:space="default">Geranium dissectum</w:t>
             </w:r>
@@ -23806,6 +24039,7 @@
               <w:rPr>
                 <w:rFonts w:ascii="Calibri" w:hAnsi="Calibri"/>
                 <w:sz w:val="20"/>
+                <w:i/>
               </w:rPr>
               <w:t xml:space="default">Geranium molle</w:t>
             </w:r>
@@ -23907,6 +24141,7 @@
               <w:rPr>
                 <w:rFonts w:ascii="Calibri" w:hAnsi="Calibri"/>
                 <w:sz w:val="20"/>
+                <w:i/>
                 <w:b w:val="true"/>
               </w:rPr>
               <w:t xml:space="default">Geranium pratense</w:t>
@@ -24009,6 +24244,7 @@
               <w:rPr>
                 <w:rFonts w:ascii="Calibri" w:hAnsi="Calibri"/>
                 <w:sz w:val="20"/>
+                <w:i/>
               </w:rPr>
               <w:t xml:space="default">Geranium pusillum</w:t>
             </w:r>
@@ -24110,6 +24346,7 @@
               <w:rPr>
                 <w:rFonts w:ascii="Calibri" w:hAnsi="Calibri"/>
                 <w:sz w:val="20"/>
+                <w:i/>
               </w:rPr>
               <w:t xml:space="default">Geranium pyrenaicum</w:t>
             </w:r>
@@ -24211,6 +24448,7 @@
               <w:rPr>
                 <w:rFonts w:ascii="Calibri" w:hAnsi="Calibri"/>
                 <w:sz w:val="20"/>
+                <w:i/>
               </w:rPr>
               <w:t xml:space="default">Geranium robertianum agg.</w:t>
             </w:r>
@@ -24312,6 +24550,7 @@
               <w:rPr>
                 <w:rFonts w:ascii="Calibri" w:hAnsi="Calibri"/>
                 <w:sz w:val="20"/>
+                <w:i/>
               </w:rPr>
               <w:t xml:space="default">Geranium rotundifolium</w:t>
             </w:r>
@@ -24413,6 +24652,7 @@
               <w:rPr>
                 <w:rFonts w:ascii="Calibri" w:hAnsi="Calibri"/>
                 <w:sz w:val="20"/>
+                <w:i/>
                 <w:b w:val="true"/>
               </w:rPr>
               <w:t xml:space="default">Geranium sanguineum</w:t>
@@ -24515,6 +24755,7 @@
               <w:rPr>
                 <w:rFonts w:ascii="Calibri" w:hAnsi="Calibri"/>
                 <w:sz w:val="20"/>
+                <w:i/>
                 <w:b w:val="true"/>
               </w:rPr>
               <w:t xml:space="default">Geum rivale</w:t>
@@ -24617,6 +24858,7 @@
               <w:rPr>
                 <w:rFonts w:ascii="Calibri" w:hAnsi="Calibri"/>
                 <w:sz w:val="20"/>
+                <w:i/>
               </w:rPr>
               <w:t xml:space="default">Geum urbanum</w:t>
             </w:r>
@@ -24718,6 +24960,7 @@
               <w:rPr>
                 <w:rFonts w:ascii="Calibri" w:hAnsi="Calibri"/>
                 <w:sz w:val="20"/>
+                <w:i/>
                 <w:b w:val="true"/>
               </w:rPr>
               <w:t xml:space="default">Glechoma hederacea</w:t>
@@ -24820,6 +25063,7 @@
               <w:rPr>
                 <w:rFonts w:ascii="Calibri" w:hAnsi="Calibri"/>
                 <w:sz w:val="20"/>
+                <w:i/>
                 <w:b w:val="true"/>
               </w:rPr>
               <w:t xml:space="default">Glyceria fluitans agg.</w:t>
@@ -24922,6 +25166,7 @@
               <w:rPr>
                 <w:rFonts w:ascii="Calibri" w:hAnsi="Calibri"/>
                 <w:sz w:val="20"/>
+                <w:i/>
                 <w:b w:val="true"/>
               </w:rPr>
               <w:t xml:space="default">Gymnadenia conopsea s. str.</w:t>
@@ -25024,6 +25269,7 @@
               <w:rPr>
                 <w:rFonts w:ascii="Calibri" w:hAnsi="Calibri"/>
                 <w:sz w:val="20"/>
+                <w:i/>
                 <w:b w:val="true"/>
               </w:rPr>
               <w:t xml:space="default">Helianthemum canum</w:t>
@@ -25126,6 +25372,7 @@
               <w:rPr>
                 <w:rFonts w:ascii="Calibri" w:hAnsi="Calibri"/>
                 <w:sz w:val="20"/>
+                <w:i/>
                 <w:b w:val="true"/>
               </w:rPr>
               <w:t xml:space="default">Helianthemum nummularium s. l.</w:t>
@@ -25228,6 +25475,7 @@
               <w:rPr>
                 <w:rFonts w:ascii="Calibri" w:hAnsi="Calibri"/>
                 <w:sz w:val="20"/>
+                <w:i/>
                 <w:b w:val="true"/>
               </w:rPr>
               <w:t xml:space="default">Helichrysum arenarium</w:t>
@@ -25330,6 +25578,7 @@
               <w:rPr>
                 <w:rFonts w:ascii="Calibri" w:hAnsi="Calibri"/>
                 <w:sz w:val="20"/>
+                <w:i/>
                 <w:b w:val="true"/>
               </w:rPr>
               <w:t xml:space="default">Helictotrichon pratense</w:t>
@@ -25432,6 +25681,7 @@
               <w:rPr>
                 <w:rFonts w:ascii="Calibri" w:hAnsi="Calibri"/>
                 <w:sz w:val="20"/>
+                <w:i/>
                 <w:b w:val="true"/>
               </w:rPr>
               <w:t xml:space="default">Helictotrichon pubescens</w:t>
@@ -25534,6 +25784,7 @@
               <w:rPr>
                 <w:rFonts w:ascii="Calibri" w:hAnsi="Calibri"/>
                 <w:sz w:val="20"/>
+                <w:i/>
                 <w:b w:val="true"/>
               </w:rPr>
               <w:t xml:space="default">Heracleum sphondylium</w:t>
@@ -25636,8 +25887,9 @@
               <w:rPr>
                 <w:rFonts w:ascii="Calibri" w:hAnsi="Calibri"/>
                 <w:sz w:val="20"/>
-              </w:rPr>
-              <w:t xml:space="default">Hieracium</w:t>
+                <w:i/>
+              </w:rPr>
+              <w:t xml:space="default">Hieracium spec.</w:t>
             </w:r>
           </w:p>
         </w:tc>
@@ -25737,6 +25989,7 @@
               <w:rPr>
                 <w:rFonts w:ascii="Calibri" w:hAnsi="Calibri"/>
                 <w:sz w:val="20"/>
+                <w:i/>
               </w:rPr>
               <w:t xml:space="default">Hieracium aurantiacum</w:t>
             </w:r>
@@ -25838,6 +26091,7 @@
               <w:rPr>
                 <w:rFonts w:ascii="Calibri" w:hAnsi="Calibri"/>
                 <w:sz w:val="20"/>
+                <w:i/>
                 <w:b w:val="true"/>
               </w:rPr>
               <w:t xml:space="default">Hieracium pilosella</w:t>
@@ -25940,6 +26194,7 @@
               <w:rPr>
                 <w:rFonts w:ascii="Calibri" w:hAnsi="Calibri"/>
                 <w:sz w:val="20"/>
+                <w:i/>
               </w:rPr>
               <w:t xml:space="default">Hieracium piloselloides</w:t>
             </w:r>
@@ -26041,6 +26296,7 @@
               <w:rPr>
                 <w:rFonts w:ascii="Calibri" w:hAnsi="Calibri"/>
                 <w:sz w:val="20"/>
+                <w:i/>
               </w:rPr>
               <w:t xml:space="default">Hieracium subg. Pilosella</w:t>
             </w:r>
@@ -26142,6 +26398,7 @@
               <w:rPr>
                 <w:rFonts w:ascii="Calibri" w:hAnsi="Calibri"/>
                 <w:sz w:val="20"/>
+                <w:i/>
                 <w:b w:val="true"/>
               </w:rPr>
               <w:t xml:space="default">Hieracium umbellatum</w:t>
@@ -26244,6 +26501,7 @@
               <w:rPr>
                 <w:rFonts w:ascii="Calibri" w:hAnsi="Calibri"/>
                 <w:sz w:val="20"/>
+                <w:i/>
                 <w:b w:val="true"/>
               </w:rPr>
               <w:t xml:space="default">Hippocrepis comosa</w:t>
@@ -26346,6 +26604,7 @@
               <w:rPr>
                 <w:rFonts w:ascii="Calibri" w:hAnsi="Calibri"/>
                 <w:sz w:val="20"/>
+                <w:i/>
                 <w:b w:val="true"/>
               </w:rPr>
               <w:t xml:space="default">Holcus lanatus</w:t>
@@ -26448,6 +26707,7 @@
               <w:rPr>
                 <w:rFonts w:ascii="Calibri" w:hAnsi="Calibri"/>
                 <w:sz w:val="20"/>
+                <w:i/>
               </w:rPr>
               <w:t xml:space="default">Holcus mollis</w:t>
             </w:r>
@@ -26549,6 +26809,7 @@
               <w:rPr>
                 <w:rFonts w:ascii="Calibri" w:hAnsi="Calibri"/>
                 <w:sz w:val="20"/>
+                <w:i/>
               </w:rPr>
               <w:t xml:space="default">Hordeum vulgare</w:t>
             </w:r>
@@ -26650,6 +26911,7 @@
               <w:rPr>
                 <w:rFonts w:ascii="Calibri" w:hAnsi="Calibri"/>
                 <w:sz w:val="20"/>
+                <w:i/>
                 <w:b w:val="true"/>
               </w:rPr>
               <w:t xml:space="default">Hornungia petraea</w:t>
@@ -26752,6 +27014,7 @@
               <w:rPr>
                 <w:rFonts w:ascii="Calibri" w:hAnsi="Calibri"/>
                 <w:sz w:val="20"/>
+                <w:i/>
               </w:rPr>
               <w:t xml:space="default">Humulus lupulus</w:t>
             </w:r>
@@ -26853,6 +27116,7 @@
               <w:rPr>
                 <w:rFonts w:ascii="Calibri" w:hAnsi="Calibri"/>
                 <w:sz w:val="20"/>
+                <w:i/>
                 <w:b w:val="true"/>
               </w:rPr>
               <w:t xml:space="default">Hypericum maculatum agg.</w:t>
@@ -26955,6 +27219,7 @@
               <w:rPr>
                 <w:rFonts w:ascii="Calibri" w:hAnsi="Calibri"/>
                 <w:sz w:val="20"/>
+                <w:i/>
                 <w:b w:val="true"/>
               </w:rPr>
               <w:t xml:space="default">Hypericum perforatum</w:t>
@@ -27057,6 +27322,7 @@
               <w:rPr>
                 <w:rFonts w:ascii="Calibri" w:hAnsi="Calibri"/>
                 <w:sz w:val="20"/>
+                <w:i/>
                 <w:b w:val="true"/>
               </w:rPr>
               <w:t xml:space="default">Hypericum tetrapterum</w:t>
@@ -27159,6 +27425,7 @@
               <w:rPr>
                 <w:rFonts w:ascii="Calibri" w:hAnsi="Calibri"/>
                 <w:sz w:val="20"/>
+                <w:i/>
                 <w:b w:val="true"/>
               </w:rPr>
               <w:t xml:space="default">Hypochaeris radicata</w:t>
@@ -27261,6 +27528,7 @@
               <w:rPr>
                 <w:rFonts w:ascii="Calibri" w:hAnsi="Calibri"/>
                 <w:sz w:val="20"/>
+                <w:i/>
                 <w:b w:val="true"/>
               </w:rPr>
               <w:t xml:space="default">Inula britannica</w:t>
@@ -27363,6 +27631,7 @@
               <w:rPr>
                 <w:rFonts w:ascii="Calibri" w:hAnsi="Calibri"/>
                 <w:sz w:val="20"/>
+                <w:i/>
               </w:rPr>
               <w:t xml:space="default">Inula conyzae</w:t>
             </w:r>
@@ -27464,6 +27733,7 @@
               <w:rPr>
                 <w:rFonts w:ascii="Calibri" w:hAnsi="Calibri"/>
                 <w:sz w:val="20"/>
+                <w:i/>
                 <w:b w:val="true"/>
               </w:rPr>
               <w:t xml:space="default">Inula hirta</w:t>
@@ -27566,6 +27836,7 @@
               <w:rPr>
                 <w:rFonts w:ascii="Calibri" w:hAnsi="Calibri"/>
                 <w:sz w:val="20"/>
+                <w:i/>
                 <w:b w:val="true"/>
               </w:rPr>
               <w:t xml:space="default">Inula salicina</w:t>
@@ -27668,6 +27939,7 @@
               <w:rPr>
                 <w:rFonts w:ascii="Calibri" w:hAnsi="Calibri"/>
                 <w:sz w:val="20"/>
+                <w:i/>
               </w:rPr>
               <w:t xml:space="default">Iris pseudacorus</w:t>
             </w:r>
@@ -27769,6 +28041,7 @@
               <w:rPr>
                 <w:rFonts w:ascii="Calibri" w:hAnsi="Calibri"/>
                 <w:sz w:val="20"/>
+                <w:i/>
                 <w:b w:val="true"/>
               </w:rPr>
               <w:t xml:space="default">Jasione montana</w:t>
@@ -27871,6 +28144,7 @@
               <w:rPr>
                 <w:rFonts w:ascii="Calibri" w:hAnsi="Calibri"/>
                 <w:sz w:val="20"/>
+                <w:i/>
                 <w:b w:val="true"/>
               </w:rPr>
               <w:t xml:space="default">Juncus acutiflorus</w:t>
@@ -27973,6 +28247,7 @@
               <w:rPr>
                 <w:rFonts w:ascii="Calibri" w:hAnsi="Calibri"/>
                 <w:sz w:val="20"/>
+                <w:i/>
                 <w:b w:val="true"/>
               </w:rPr>
               <w:t xml:space="default">Juncus articulatus</w:t>
@@ -28075,6 +28350,7 @@
               <w:rPr>
                 <w:rFonts w:ascii="Calibri" w:hAnsi="Calibri"/>
                 <w:sz w:val="20"/>
+                <w:i/>
               </w:rPr>
               <w:t xml:space="default">Juncus compressus agg.</w:t>
             </w:r>
@@ -28176,6 +28452,7 @@
               <w:rPr>
                 <w:rFonts w:ascii="Calibri" w:hAnsi="Calibri"/>
                 <w:sz w:val="20"/>
+                <w:i/>
                 <w:b w:val="true"/>
               </w:rPr>
               <w:t xml:space="default">Juncus conglomeratus</w:t>
@@ -28278,6 +28555,7 @@
               <w:rPr>
                 <w:rFonts w:ascii="Calibri" w:hAnsi="Calibri"/>
                 <w:sz w:val="20"/>
+                <w:i/>
                 <w:b w:val="true"/>
               </w:rPr>
               <w:t xml:space="default">Juncus effusus</w:t>
@@ -28380,6 +28658,7 @@
               <w:rPr>
                 <w:rFonts w:ascii="Calibri" w:hAnsi="Calibri"/>
                 <w:sz w:val="20"/>
+                <w:i/>
                 <w:b w:val="true"/>
               </w:rPr>
               <w:t xml:space="default">Juncus inflexus</w:t>
@@ -28482,6 +28761,7 @@
               <w:rPr>
                 <w:rFonts w:ascii="Calibri" w:hAnsi="Calibri"/>
                 <w:sz w:val="20"/>
+                <w:i/>
               </w:rPr>
               <w:t xml:space="default">Juncus tenuis</w:t>
             </w:r>
@@ -28583,6 +28863,7 @@
               <w:rPr>
                 <w:rFonts w:ascii="Calibri" w:hAnsi="Calibri"/>
                 <w:sz w:val="20"/>
+                <w:i/>
                 <w:b w:val="true"/>
               </w:rPr>
               <w:t xml:space="default">Knautia arvensis agg.</w:t>
@@ -28685,6 +28966,7 @@
               <w:rPr>
                 <w:rFonts w:ascii="Calibri" w:hAnsi="Calibri"/>
                 <w:sz w:val="20"/>
+                <w:i/>
                 <w:b w:val="true"/>
               </w:rPr>
               <w:t xml:space="default">Koeleria pyramidata agg.</w:t>
@@ -28787,6 +29069,7 @@
               <w:rPr>
                 <w:rFonts w:ascii="Calibri" w:hAnsi="Calibri"/>
                 <w:sz w:val="20"/>
+                <w:i/>
               </w:rPr>
               <w:t xml:space="default">Lactuca serriola</w:t>
             </w:r>
@@ -28888,6 +29171,7 @@
               <w:rPr>
                 <w:rFonts w:ascii="Calibri" w:hAnsi="Calibri"/>
                 <w:sz w:val="20"/>
+                <w:i/>
               </w:rPr>
               <w:t xml:space="default">Lamium album</w:t>
             </w:r>
@@ -28989,6 +29273,7 @@
               <w:rPr>
                 <w:rFonts w:ascii="Calibri" w:hAnsi="Calibri"/>
                 <w:sz w:val="20"/>
+                <w:i/>
               </w:rPr>
               <w:t xml:space="default">Lamium purpureum s. str.</w:t>
             </w:r>
@@ -29090,6 +29375,7 @@
               <w:rPr>
                 <w:rFonts w:ascii="Calibri" w:hAnsi="Calibri"/>
                 <w:sz w:val="20"/>
+                <w:i/>
               </w:rPr>
               <w:t xml:space="default">Lappula squarrosa</w:t>
             </w:r>
@@ -29191,6 +29477,7 @@
               <w:rPr>
                 <w:rFonts w:ascii="Calibri" w:hAnsi="Calibri"/>
                 <w:sz w:val="20"/>
+                <w:i/>
               </w:rPr>
               <w:t xml:space="default">Lapsana communis</w:t>
             </w:r>
@@ -29292,6 +29579,7 @@
               <w:rPr>
                 <w:rFonts w:ascii="Calibri" w:hAnsi="Calibri"/>
                 <w:sz w:val="20"/>
+                <w:i/>
                 <w:b w:val="true"/>
               </w:rPr>
               <w:t xml:space="default">Lathyrus palustris</w:t>
@@ -29394,6 +29682,7 @@
               <w:rPr>
                 <w:rFonts w:ascii="Calibri" w:hAnsi="Calibri"/>
                 <w:sz w:val="20"/>
+                <w:i/>
                 <w:b w:val="true"/>
               </w:rPr>
               <w:t xml:space="default">Lathyrus pratensis</w:t>
@@ -29496,6 +29785,7 @@
               <w:rPr>
                 <w:rFonts w:ascii="Calibri" w:hAnsi="Calibri"/>
                 <w:sz w:val="20"/>
+                <w:i/>
               </w:rPr>
               <w:t xml:space="default">Lathyrus tuberosus</w:t>
             </w:r>
@@ -29597,6 +29887,7 @@
               <w:rPr>
                 <w:rFonts w:ascii="Calibri" w:hAnsi="Calibri"/>
                 <w:sz w:val="20"/>
+                <w:i/>
               </w:rPr>
               <w:t xml:space="default">Legousia speculum-veneris</w:t>
             </w:r>
@@ -29698,8 +29989,9 @@
               <w:rPr>
                 <w:rFonts w:ascii="Calibri" w:hAnsi="Calibri"/>
                 <w:sz w:val="20"/>
-              </w:rPr>
-              <w:t xml:space="default">Leontodon</w:t>
+                <w:i/>
+              </w:rPr>
+              <w:t xml:space="default">Leontodon spec.</w:t>
             </w:r>
           </w:p>
         </w:tc>
@@ -29799,6 +30091,7 @@
               <w:rPr>
                 <w:rFonts w:ascii="Calibri" w:hAnsi="Calibri"/>
                 <w:sz w:val="20"/>
+                <w:i/>
                 <w:b w:val="true"/>
               </w:rPr>
               <w:t xml:space="default">Leontodon hispidus</w:t>
@@ -29901,6 +30194,7 @@
               <w:rPr>
                 <w:rFonts w:ascii="Calibri" w:hAnsi="Calibri"/>
                 <w:sz w:val="20"/>
+                <w:i/>
               </w:rPr>
               <w:t xml:space="default">Lepidium campestre</w:t>
             </w:r>
@@ -30002,6 +30296,7 @@
               <w:rPr>
                 <w:rFonts w:ascii="Calibri" w:hAnsi="Calibri"/>
                 <w:sz w:val="20"/>
+                <w:i/>
               </w:rPr>
               <w:t xml:space="default">Lepidium draba</w:t>
             </w:r>
@@ -30103,6 +30398,7 @@
               <w:rPr>
                 <w:rFonts w:ascii="Calibri" w:hAnsi="Calibri"/>
                 <w:sz w:val="20"/>
+                <w:i/>
                 <w:b w:val="true"/>
               </w:rPr>
               <w:t xml:space="default">Leucanthemum vulgare agg.</w:t>
@@ -30205,6 +30501,7 @@
               <w:rPr>
                 <w:rFonts w:ascii="Calibri" w:hAnsi="Calibri"/>
                 <w:sz w:val="20"/>
+                <w:i/>
               </w:rPr>
               <w:t xml:space="default">Ligustrum vulgare</w:t>
             </w:r>
@@ -30306,6 +30603,7 @@
               <w:rPr>
                 <w:rFonts w:ascii="Calibri" w:hAnsi="Calibri"/>
                 <w:sz w:val="20"/>
+                <w:i/>
               </w:rPr>
               <w:t xml:space="default">Linaria vulgaris</w:t>
             </w:r>
@@ -30407,6 +30705,7 @@
               <w:rPr>
                 <w:rFonts w:ascii="Calibri" w:hAnsi="Calibri"/>
                 <w:sz w:val="20"/>
+                <w:i/>
                 <w:b w:val="true"/>
               </w:rPr>
               <w:t xml:space="default">Linum catharticum</w:t>
@@ -30509,6 +30808,7 @@
               <w:rPr>
                 <w:rFonts w:ascii="Calibri" w:hAnsi="Calibri"/>
                 <w:sz w:val="20"/>
+                <w:i/>
                 <w:b w:val="true"/>
               </w:rPr>
               <w:t xml:space="default">Linum perenne agg.</w:t>
@@ -30611,6 +30911,7 @@
               <w:rPr>
                 <w:rFonts w:ascii="Calibri" w:hAnsi="Calibri"/>
                 <w:sz w:val="20"/>
+                <w:i/>
                 <w:b w:val="true"/>
               </w:rPr>
               <w:t xml:space="default">Listera ovata</w:t>
@@ -30713,6 +31014,7 @@
               <w:rPr>
                 <w:rFonts w:ascii="Calibri" w:hAnsi="Calibri"/>
                 <w:sz w:val="20"/>
+                <w:i/>
               </w:rPr>
               <w:t xml:space="default">Lithospermum officinale</w:t>
             </w:r>
@@ -30814,6 +31116,7 @@
               <w:rPr>
                 <w:rFonts w:ascii="Calibri" w:hAnsi="Calibri"/>
                 <w:sz w:val="20"/>
+                <w:i/>
               </w:rPr>
               <w:t xml:space="default">Lolium hybridum</w:t>
             </w:r>
@@ -30915,6 +31218,7 @@
               <w:rPr>
                 <w:rFonts w:ascii="Calibri" w:hAnsi="Calibri"/>
                 <w:sz w:val="20"/>
+                <w:i/>
               </w:rPr>
               <w:t xml:space="default">Lolium multiflorum</w:t>
             </w:r>
@@ -31016,6 +31320,7 @@
               <w:rPr>
                 <w:rFonts w:ascii="Calibri" w:hAnsi="Calibri"/>
                 <w:sz w:val="20"/>
+                <w:i/>
                 <w:b w:val="true"/>
               </w:rPr>
               <w:t xml:space="default">Lolium perenne</w:t>
@@ -31118,6 +31423,7 @@
               <w:rPr>
                 <w:rFonts w:ascii="Calibri" w:hAnsi="Calibri"/>
                 <w:sz w:val="20"/>
+                <w:i/>
                 <w:b w:val="true"/>
               </w:rPr>
               <w:t xml:space="default">Lotus corniculatus agg.</w:t>
@@ -31220,6 +31526,7 @@
               <w:rPr>
                 <w:rFonts w:ascii="Calibri" w:hAnsi="Calibri"/>
                 <w:sz w:val="20"/>
+                <w:i/>
                 <w:b w:val="true"/>
               </w:rPr>
               <w:t xml:space="default">Lotus pedunculatus</w:t>
@@ -31322,6 +31629,7 @@
               <w:rPr>
                 <w:rFonts w:ascii="Calibri" w:hAnsi="Calibri"/>
                 <w:sz w:val="20"/>
+                <w:i/>
                 <w:b w:val="true"/>
               </w:rPr>
               <w:t xml:space="default">Luzula campestris agg.</w:t>
@@ -31424,6 +31732,7 @@
               <w:rPr>
                 <w:rFonts w:ascii="Calibri" w:hAnsi="Calibri"/>
                 <w:sz w:val="20"/>
+                <w:i/>
                 <w:b w:val="true"/>
               </w:rPr>
               <w:t xml:space="default">Lychnis flos-cuculi</w:t>
@@ -31526,6 +31835,7 @@
               <w:rPr>
                 <w:rFonts w:ascii="Calibri" w:hAnsi="Calibri"/>
                 <w:sz w:val="20"/>
+                <w:i/>
               </w:rPr>
               <w:t xml:space="default">Lysimachia nummularia</w:t>
             </w:r>
@@ -31627,6 +31937,7 @@
               <w:rPr>
                 <w:rFonts w:ascii="Calibri" w:hAnsi="Calibri"/>
                 <w:sz w:val="20"/>
+                <w:i/>
                 <w:b w:val="true"/>
               </w:rPr>
               <w:t xml:space="default">Lysimachia vulgaris</w:t>
@@ -31729,6 +32040,7 @@
               <w:rPr>
                 <w:rFonts w:ascii="Calibri" w:hAnsi="Calibri"/>
                 <w:sz w:val="20"/>
+                <w:i/>
                 <w:b w:val="true"/>
               </w:rPr>
               <w:t xml:space="default">Lythrum salicaria</w:t>
@@ -31831,6 +32143,7 @@
               <w:rPr>
                 <w:rFonts w:ascii="Calibri" w:hAnsi="Calibri"/>
                 <w:sz w:val="20"/>
+                <w:i/>
               </w:rPr>
               <w:t xml:space="default">Mahonia aquifolium</w:t>
             </w:r>
@@ -31932,8 +32245,9 @@
               <w:rPr>
                 <w:rFonts w:ascii="Calibri" w:hAnsi="Calibri"/>
                 <w:sz w:val="20"/>
-              </w:rPr>
-              <w:t xml:space="default">Malva</w:t>
+                <w:i/>
+              </w:rPr>
+              <w:t xml:space="default">Malva spec.</w:t>
             </w:r>
           </w:p>
         </w:tc>
@@ -32033,6 +32347,7 @@
               <w:rPr>
                 <w:rFonts w:ascii="Calibri" w:hAnsi="Calibri"/>
                 <w:sz w:val="20"/>
+                <w:i/>
                 <w:b w:val="true"/>
               </w:rPr>
               <w:t xml:space="default">Malva moschata</w:t>
@@ -32135,6 +32450,7 @@
               <w:rPr>
                 <w:rFonts w:ascii="Calibri" w:hAnsi="Calibri"/>
                 <w:sz w:val="20"/>
+                <w:i/>
               </w:rPr>
               <w:t xml:space="default">Matricaria chamomilla</w:t>
             </w:r>
@@ -32236,8 +32552,9 @@
               <w:rPr>
                 <w:rFonts w:ascii="Calibri" w:hAnsi="Calibri"/>
                 <w:sz w:val="20"/>
-              </w:rPr>
-              <w:t xml:space="default">Medicago</w:t>
+                <w:i/>
+              </w:rPr>
+              <w:t xml:space="default">Medicago spec.</w:t>
             </w:r>
           </w:p>
         </w:tc>
@@ -32337,6 +32654,7 @@
               <w:rPr>
                 <w:rFonts w:ascii="Calibri" w:hAnsi="Calibri"/>
                 <w:sz w:val="20"/>
+                <w:i/>
                 <w:b w:val="true"/>
               </w:rPr>
               <w:t xml:space="default">Medicago lupulina</w:t>
@@ -32439,6 +32757,7 @@
               <w:rPr>
                 <w:rFonts w:ascii="Calibri" w:hAnsi="Calibri"/>
                 <w:sz w:val="20"/>
+                <w:i/>
                 <w:b w:val="true"/>
               </w:rPr>
               <w:t xml:space="default">Medicago minima</w:t>
@@ -32541,6 +32860,7 @@
               <w:rPr>
                 <w:rFonts w:ascii="Calibri" w:hAnsi="Calibri"/>
                 <w:sz w:val="20"/>
+                <w:i/>
                 <w:b w:val="true"/>
               </w:rPr>
               <w:t xml:space="default">Medicago sativa agg.</w:t>
@@ -32643,6 +32963,7 @@
               <w:rPr>
                 <w:rFonts w:ascii="Calibri" w:hAnsi="Calibri"/>
                 <w:sz w:val="20"/>
+                <w:i/>
                 <w:b w:val="true"/>
               </w:rPr>
               <w:t xml:space="default">Melampyrum arvense</w:t>
@@ -32745,6 +33066,7 @@
               <w:rPr>
                 <w:rFonts w:ascii="Calibri" w:hAnsi="Calibri"/>
                 <w:sz w:val="20"/>
+                <w:i/>
               </w:rPr>
               <w:t xml:space="default">Melampyrum pratense</w:t>
             </w:r>
@@ -32846,6 +33168,7 @@
               <w:rPr>
                 <w:rFonts w:ascii="Calibri" w:hAnsi="Calibri"/>
                 <w:sz w:val="20"/>
+                <w:i/>
               </w:rPr>
               <w:t xml:space="default">Melica nutans agg.</w:t>
             </w:r>
@@ -32947,6 +33270,7 @@
               <w:rPr>
                 <w:rFonts w:ascii="Calibri" w:hAnsi="Calibri"/>
                 <w:sz w:val="20"/>
+                <w:i/>
               </w:rPr>
               <w:t xml:space="default">Melilotus dentatus</w:t>
             </w:r>
@@ -33048,8 +33372,9 @@
               <w:rPr>
                 <w:rFonts w:ascii="Calibri" w:hAnsi="Calibri"/>
                 <w:sz w:val="20"/>
-              </w:rPr>
-              <w:t xml:space="default">Mentha</w:t>
+                <w:i/>
+              </w:rPr>
+              <w:t xml:space="default">Mentha spec.</w:t>
             </w:r>
           </w:p>
         </w:tc>
@@ -33149,6 +33474,7 @@
               <w:rPr>
                 <w:rFonts w:ascii="Calibri" w:hAnsi="Calibri"/>
                 <w:sz w:val="20"/>
+                <w:i/>
                 <w:b w:val="true"/>
               </w:rPr>
               <w:t xml:space="default">Mentha aquatica</w:t>
@@ -33251,6 +33577,7 @@
               <w:rPr>
                 <w:rFonts w:ascii="Calibri" w:hAnsi="Calibri"/>
                 <w:sz w:val="20"/>
+                <w:i/>
                 <w:b w:val="true"/>
               </w:rPr>
               <w:t xml:space="default">Microthlaspi perfoliatum</w:t>
@@ -33353,6 +33680,7 @@
               <w:rPr>
                 <w:rFonts w:ascii="Calibri" w:hAnsi="Calibri"/>
                 <w:sz w:val="20"/>
+                <w:i/>
                 <w:b w:val="true"/>
               </w:rPr>
               <w:t xml:space="default">Molinia caerulea agg.</w:t>
@@ -33455,6 +33783,7 @@
               <w:rPr>
                 <w:rFonts w:ascii="Calibri" w:hAnsi="Calibri"/>
                 <w:sz w:val="20"/>
+                <w:i/>
                 <w:b w:val="true"/>
               </w:rPr>
               <w:t xml:space="default">Muscari tenuiflorum</w:t>
@@ -33557,8 +33886,9 @@
               <w:rPr>
                 <w:rFonts w:ascii="Calibri" w:hAnsi="Calibri"/>
                 <w:sz w:val="20"/>
-              </w:rPr>
-              <w:t xml:space="default">Myosotis</w:t>
+                <w:i/>
+              </w:rPr>
+              <w:t xml:space="default">Myosotis spec.</w:t>
             </w:r>
           </w:p>
         </w:tc>
@@ -33658,6 +33988,7 @@
               <w:rPr>
                 <w:rFonts w:ascii="Calibri" w:hAnsi="Calibri"/>
                 <w:sz w:val="20"/>
+                <w:i/>
               </w:rPr>
               <w:t xml:space="default">Myosotis arvensis</w:t>
             </w:r>
@@ -33759,6 +34090,7 @@
               <w:rPr>
                 <w:rFonts w:ascii="Calibri" w:hAnsi="Calibri"/>
                 <w:sz w:val="20"/>
+                <w:i/>
                 <w:b w:val="true"/>
               </w:rPr>
               <w:t xml:space="default">Myosotis discolor</w:t>
@@ -33861,6 +34193,7 @@
               <w:rPr>
                 <w:rFonts w:ascii="Calibri" w:hAnsi="Calibri"/>
                 <w:sz w:val="20"/>
+                <w:i/>
                 <w:b w:val="true"/>
               </w:rPr>
               <w:t xml:space="default">Myosotis ramosissima</w:t>
@@ -33963,6 +34296,7 @@
               <w:rPr>
                 <w:rFonts w:ascii="Calibri" w:hAnsi="Calibri"/>
                 <w:sz w:val="20"/>
+                <w:i/>
                 <w:b w:val="true"/>
               </w:rPr>
               <w:t xml:space="default">Myosotis scorpioides agg.</w:t>
@@ -34065,6 +34399,7 @@
               <w:rPr>
                 <w:rFonts w:ascii="Calibri" w:hAnsi="Calibri"/>
                 <w:sz w:val="20"/>
+                <w:i/>
                 <w:b w:val="true"/>
               </w:rPr>
               <w:t xml:space="default">Myosotis stricta</w:t>
@@ -34167,6 +34502,7 @@
               <w:rPr>
                 <w:rFonts w:ascii="Calibri" w:hAnsi="Calibri"/>
                 <w:sz w:val="20"/>
+                <w:i/>
                 <w:b w:val="true"/>
               </w:rPr>
               <w:t xml:space="default">Nardus stricta</w:t>
@@ -34269,6 +34605,7 @@
               <w:rPr>
                 <w:rFonts w:ascii="Calibri" w:hAnsi="Calibri"/>
                 <w:sz w:val="20"/>
+                <w:i/>
               </w:rPr>
               <w:t xml:space="default">Odontites vernus agg.</w:t>
             </w:r>
@@ -34370,8 +34707,9 @@
               <w:rPr>
                 <w:rFonts w:ascii="Calibri" w:hAnsi="Calibri"/>
                 <w:sz w:val="20"/>
-              </w:rPr>
-              <w:t xml:space="default">Oenothera-biennis-Gruppe</w:t>
+                <w:i/>
+              </w:rPr>
+              <w:t xml:space="default">Oenothera-biennis-group</w:t>
             </w:r>
           </w:p>
         </w:tc>
@@ -34471,6 +34809,7 @@
               <w:rPr>
                 <w:rFonts w:ascii="Calibri" w:hAnsi="Calibri"/>
                 <w:sz w:val="20"/>
+                <w:i/>
                 <w:b w:val="true"/>
               </w:rPr>
               <w:t xml:space="default">Onobrychis viciifolia agg.</w:t>
@@ -34573,6 +34912,7 @@
               <w:rPr>
                 <w:rFonts w:ascii="Calibri" w:hAnsi="Calibri"/>
                 <w:sz w:val="20"/>
+                <w:i/>
                 <w:b w:val="true"/>
               </w:rPr>
               <w:t xml:space="default">Ononis spinosa agg.</w:t>
@@ -34675,6 +35015,7 @@
               <w:rPr>
                 <w:rFonts w:ascii="Calibri" w:hAnsi="Calibri"/>
                 <w:sz w:val="20"/>
+                <w:i/>
               </w:rPr>
               <w:t xml:space="default">Onopordum acanthium</w:t>
             </w:r>
@@ -34776,6 +35117,7 @@
               <w:rPr>
                 <w:rFonts w:ascii="Calibri" w:hAnsi="Calibri"/>
                 <w:sz w:val="20"/>
+                <w:i/>
                 <w:b w:val="true"/>
               </w:rPr>
               <w:t xml:space="default">Ophrys apifera</w:t>
@@ -34878,6 +35220,7 @@
               <w:rPr>
                 <w:rFonts w:ascii="Calibri" w:hAnsi="Calibri"/>
                 <w:sz w:val="20"/>
+                <w:i/>
                 <w:b w:val="true"/>
               </w:rPr>
               <w:t xml:space="default">Ophrys insectifera</w:t>
@@ -34980,6 +35323,7 @@
               <w:rPr>
                 <w:rFonts w:ascii="Calibri" w:hAnsi="Calibri"/>
                 <w:sz w:val="20"/>
+                <w:i/>
                 <w:b w:val="true"/>
               </w:rPr>
               <w:t xml:space="default">Ophrys sphegodes agg.</w:t>
@@ -35082,6 +35426,7 @@
               <w:rPr>
                 <w:rFonts w:ascii="Calibri" w:hAnsi="Calibri"/>
                 <w:sz w:val="20"/>
+                <w:i/>
                 <w:b w:val="true"/>
               </w:rPr>
               <w:t xml:space="default">Orchis militaris</w:t>
@@ -35184,6 +35529,7 @@
               <w:rPr>
                 <w:rFonts w:ascii="Calibri" w:hAnsi="Calibri"/>
                 <w:sz w:val="20"/>
+                <w:i/>
                 <w:b w:val="true"/>
               </w:rPr>
               <w:t xml:space="default">Orchis purpurea</w:t>
@@ -35286,6 +35632,7 @@
               <w:rPr>
                 <w:rFonts w:ascii="Calibri" w:hAnsi="Calibri"/>
                 <w:sz w:val="20"/>
+                <w:i/>
                 <w:b w:val="true"/>
               </w:rPr>
               <w:t xml:space="default">Orchis pyramidalis</w:t>
@@ -35388,6 +35735,7 @@
               <w:rPr>
                 <w:rFonts w:ascii="Calibri" w:hAnsi="Calibri"/>
                 <w:sz w:val="20"/>
+                <w:i/>
                 <w:b w:val="true"/>
               </w:rPr>
               <w:t xml:space="default">Orchis tridentata</w:t>
@@ -35490,6 +35838,7 @@
               <w:rPr>
                 <w:rFonts w:ascii="Calibri" w:hAnsi="Calibri"/>
                 <w:sz w:val="20"/>
+                <w:i/>
                 <w:b w:val="true"/>
               </w:rPr>
               <w:t xml:space="default">Orchis ustulata</w:t>
@@ -35592,6 +35941,7 @@
               <w:rPr>
                 <w:rFonts w:ascii="Calibri" w:hAnsi="Calibri"/>
                 <w:sz w:val="20"/>
+                <w:i/>
                 <w:b w:val="true"/>
               </w:rPr>
               <w:t xml:space="default">Origanum vulgare</w:t>
@@ -35694,6 +36044,7 @@
               <w:rPr>
                 <w:rFonts w:ascii="Calibri" w:hAnsi="Calibri"/>
                 <w:sz w:val="20"/>
+                <w:i/>
                 <w:b w:val="true"/>
               </w:rPr>
               <w:t xml:space="default">Ornithogalum umbellatum agg.</w:t>
@@ -35796,6 +36147,7 @@
               <w:rPr>
                 <w:rFonts w:ascii="Calibri" w:hAnsi="Calibri"/>
                 <w:sz w:val="20"/>
+                <w:i/>
                 <w:b w:val="true"/>
               </w:rPr>
               <w:t xml:space="default">Ornithopus perpusillus</w:t>
@@ -35898,6 +36250,7 @@
               <w:rPr>
                 <w:rFonts w:ascii="Calibri" w:hAnsi="Calibri"/>
                 <w:sz w:val="20"/>
+                <w:i/>
                 <w:b w:val="true"/>
               </w:rPr>
               <w:t xml:space="default">Orobanche gracilis</w:t>
@@ -36000,6 +36353,7 @@
               <w:rPr>
                 <w:rFonts w:ascii="Calibri" w:hAnsi="Calibri"/>
                 <w:sz w:val="20"/>
+                <w:i/>
                 <w:b w:val="true"/>
               </w:rPr>
               <w:t xml:space="default">Oxytropis pilosa</w:t>
@@ -36102,6 +36456,7 @@
               <w:rPr>
                 <w:rFonts w:ascii="Calibri" w:hAnsi="Calibri"/>
                 <w:sz w:val="20"/>
+                <w:i/>
               </w:rPr>
               <w:t xml:space="default">Papaver dubium s. l.</w:t>
             </w:r>
@@ -36203,6 +36558,7 @@
               <w:rPr>
                 <w:rFonts w:ascii="Calibri" w:hAnsi="Calibri"/>
                 <w:sz w:val="20"/>
+                <w:i/>
               </w:rPr>
               <w:t xml:space="default">Papaver rhoeas</w:t>
             </w:r>
@@ -36304,6 +36660,7 @@
               <w:rPr>
                 <w:rFonts w:ascii="Calibri" w:hAnsi="Calibri"/>
                 <w:sz w:val="20"/>
+                <w:i/>
                 <w:b w:val="true"/>
               </w:rPr>
               <w:t xml:space="default">Parnassia palustris</w:t>
@@ -36406,6 +36763,7 @@
               <w:rPr>
                 <w:rFonts w:ascii="Calibri" w:hAnsi="Calibri"/>
                 <w:sz w:val="20"/>
+                <w:i/>
                 <w:b w:val="true"/>
               </w:rPr>
               <w:t xml:space="default">Pastinaca sativa</w:t>
@@ -36508,6 +36866,7 @@
               <w:rPr>
                 <w:rFonts w:ascii="Calibri" w:hAnsi="Calibri"/>
                 <w:sz w:val="20"/>
+                <w:i/>
               </w:rPr>
               <w:t xml:space="default">Persicaria amphibia</w:t>
             </w:r>
@@ -36609,6 +36968,7 @@
               <w:rPr>
                 <w:rFonts w:ascii="Calibri" w:hAnsi="Calibri"/>
                 <w:sz w:val="20"/>
+                <w:i/>
               </w:rPr>
               <w:t xml:space="default">Persicaria maculosa</w:t>
             </w:r>
@@ -36710,6 +37070,7 @@
               <w:rPr>
                 <w:rFonts w:ascii="Calibri" w:hAnsi="Calibri"/>
                 <w:sz w:val="20"/>
+                <w:i/>
                 <w:b w:val="true"/>
               </w:rPr>
               <w:t xml:space="default">Petrorhagia prolifera</w:t>
@@ -36812,6 +37173,7 @@
               <w:rPr>
                 <w:rFonts w:ascii="Calibri" w:hAnsi="Calibri"/>
                 <w:sz w:val="20"/>
+                <w:i/>
                 <w:b w:val="true"/>
               </w:rPr>
               <w:t xml:space="default">Petrorhagia saxifraga</w:t>
@@ -36914,6 +37276,7 @@
               <w:rPr>
                 <w:rFonts w:ascii="Calibri" w:hAnsi="Calibri"/>
                 <w:sz w:val="20"/>
+                <w:i/>
                 <w:b w:val="true"/>
               </w:rPr>
               <w:t xml:space="default">Peucedanum cervaria</w:t>
@@ -37016,6 +37379,7 @@
               <w:rPr>
                 <w:rFonts w:ascii="Calibri" w:hAnsi="Calibri"/>
                 <w:sz w:val="20"/>
+                <w:i/>
                 <w:b w:val="true"/>
               </w:rPr>
               <w:t xml:space="default">Peucedanum officinale</w:t>
@@ -37118,6 +37482,7 @@
               <w:rPr>
                 <w:rFonts w:ascii="Calibri" w:hAnsi="Calibri"/>
                 <w:sz w:val="20"/>
+                <w:i/>
                 <w:b w:val="true"/>
               </w:rPr>
               <w:t xml:space="default">Peucedanum oreoselinum</w:t>
@@ -37220,6 +37585,7 @@
               <w:rPr>
                 <w:rFonts w:ascii="Calibri" w:hAnsi="Calibri"/>
                 <w:sz w:val="20"/>
+                <w:i/>
                 <w:b w:val="true"/>
               </w:rPr>
               <w:t xml:space="default">Peucedanum palustre</w:t>
@@ -37322,6 +37688,7 @@
               <w:rPr>
                 <w:rFonts w:ascii="Calibri" w:hAnsi="Calibri"/>
                 <w:sz w:val="20"/>
+                <w:i/>
                 <w:b w:val="true"/>
               </w:rPr>
               <w:t xml:space="default">Phalaris arundinacea</w:t>
@@ -37424,6 +37791,7 @@
               <w:rPr>
                 <w:rFonts w:ascii="Calibri" w:hAnsi="Calibri"/>
                 <w:sz w:val="20"/>
+                <w:i/>
                 <w:b w:val="true"/>
               </w:rPr>
               <w:t xml:space="default">Phleum phleoides</w:t>
@@ -37526,6 +37894,7 @@
               <w:rPr>
                 <w:rFonts w:ascii="Calibri" w:hAnsi="Calibri"/>
                 <w:sz w:val="20"/>
+                <w:i/>
                 <w:b w:val="true"/>
               </w:rPr>
               <w:t xml:space="default">Phleum pratense agg.</w:t>
@@ -37628,6 +37997,7 @@
               <w:rPr>
                 <w:rFonts w:ascii="Calibri" w:hAnsi="Calibri"/>
                 <w:sz w:val="20"/>
+                <w:i/>
               </w:rPr>
               <w:t xml:space="default">Phragmites australis</w:t>
             </w:r>
@@ -37729,6 +38099,7 @@
               <w:rPr>
                 <w:rFonts w:ascii="Calibri" w:hAnsi="Calibri"/>
                 <w:sz w:val="20"/>
+                <w:i/>
                 <w:b w:val="true"/>
               </w:rPr>
               <w:t xml:space="default">Phyteuma orbiculare s. l.</w:t>
@@ -37831,6 +38202,7 @@
               <w:rPr>
                 <w:rFonts w:ascii="Calibri" w:hAnsi="Calibri"/>
                 <w:sz w:val="20"/>
+                <w:i/>
               </w:rPr>
               <w:t xml:space="default">Picea abies</w:t>
             </w:r>
@@ -37932,6 +38304,7 @@
               <w:rPr>
                 <w:rFonts w:ascii="Calibri" w:hAnsi="Calibri"/>
                 <w:sz w:val="20"/>
+                <w:i/>
               </w:rPr>
               <w:t xml:space="default">Picris hieracioides s. l.</w:t>
             </w:r>
@@ -38033,6 +38406,7 @@
               <w:rPr>
                 <w:rFonts w:ascii="Calibri" w:hAnsi="Calibri"/>
                 <w:sz w:val="20"/>
+                <w:i/>
                 <w:b w:val="true"/>
               </w:rPr>
               <w:t xml:space="default">Pimpinella major</w:t>
@@ -38135,6 +38509,7 @@
               <w:rPr>
                 <w:rFonts w:ascii="Calibri" w:hAnsi="Calibri"/>
                 <w:sz w:val="20"/>
+                <w:i/>
                 <w:b w:val="true"/>
               </w:rPr>
               <w:t xml:space="default">Pimpinella saxifraga agg.</w:t>
@@ -38237,6 +38612,7 @@
               <w:rPr>
                 <w:rFonts w:ascii="Calibri" w:hAnsi="Calibri"/>
                 <w:sz w:val="20"/>
+                <w:i/>
               </w:rPr>
               <w:t xml:space="default">Pinus sylvestris</w:t>
             </w:r>
@@ -38338,6 +38714,7 @@
               <w:rPr>
                 <w:rFonts w:ascii="Calibri" w:hAnsi="Calibri"/>
                 <w:sz w:val="20"/>
+                <w:i/>
                 <w:b w:val="true"/>
               </w:rPr>
               <w:t xml:space="default">Plantago lanceolata</w:t>
@@ -38440,6 +38817,7 @@
               <w:rPr>
                 <w:rFonts w:ascii="Calibri" w:hAnsi="Calibri"/>
                 <w:sz w:val="20"/>
+                <w:i/>
                 <w:b w:val="true"/>
               </w:rPr>
               <w:t xml:space="default">Plantago major agg.</w:t>
@@ -38542,6 +38920,7 @@
               <w:rPr>
                 <w:rFonts w:ascii="Calibri" w:hAnsi="Calibri"/>
                 <w:sz w:val="20"/>
+                <w:i/>
                 <w:b w:val="true"/>
               </w:rPr>
               <w:t xml:space="default">Plantago media</w:t>
@@ -38644,6 +39023,7 @@
               <w:rPr>
                 <w:rFonts w:ascii="Calibri" w:hAnsi="Calibri"/>
                 <w:sz w:val="20"/>
+                <w:i/>
                 <w:b w:val="true"/>
               </w:rPr>
               <w:t xml:space="default">Platanthera bifolia s. l.</w:t>
@@ -38746,6 +39126,7 @@
               <w:rPr>
                 <w:rFonts w:ascii="Calibri" w:hAnsi="Calibri"/>
                 <w:sz w:val="20"/>
+                <w:i/>
                 <w:b w:val="true"/>
               </w:rPr>
               <w:t xml:space="default">Platanthera chlorantha</w:t>
@@ -38848,6 +39229,7 @@
               <w:rPr>
                 <w:rFonts w:ascii="Calibri" w:hAnsi="Calibri"/>
                 <w:sz w:val="20"/>
+                <w:i/>
               </w:rPr>
               <w:t xml:space="default">Poa annua agg.</w:t>
             </w:r>
@@ -38949,6 +39331,7 @@
               <w:rPr>
                 <w:rFonts w:ascii="Calibri" w:hAnsi="Calibri"/>
                 <w:sz w:val="20"/>
+                <w:i/>
                 <w:b w:val="true"/>
               </w:rPr>
               <w:t xml:space="default">Poa bulbosa</w:t>
@@ -39051,6 +39434,7 @@
               <w:rPr>
                 <w:rFonts w:ascii="Calibri" w:hAnsi="Calibri"/>
                 <w:sz w:val="20"/>
+                <w:i/>
                 <w:b w:val="true"/>
               </w:rPr>
               <w:t xml:space="default">Poa pratensis agg.</w:t>
@@ -39153,6 +39537,7 @@
               <w:rPr>
                 <w:rFonts w:ascii="Calibri" w:hAnsi="Calibri"/>
                 <w:sz w:val="20"/>
+                <w:i/>
                 <w:b w:val="true"/>
               </w:rPr>
               <w:t xml:space="default">Poa trivialis s. l.</w:t>
@@ -39255,6 +39640,7 @@
               <w:rPr>
                 <w:rFonts w:ascii="Calibri" w:hAnsi="Calibri"/>
                 <w:sz w:val="20"/>
+                <w:i/>
                 <w:b w:val="true"/>
               </w:rPr>
               <w:t xml:space="default">Polygala amara agg.</w:t>
@@ -39357,6 +39743,7 @@
               <w:rPr>
                 <w:rFonts w:ascii="Calibri" w:hAnsi="Calibri"/>
                 <w:sz w:val="20"/>
+                <w:i/>
                 <w:b w:val="true"/>
               </w:rPr>
               <w:t xml:space="default">Polygala comosa</w:t>
@@ -39459,6 +39846,7 @@
               <w:rPr>
                 <w:rFonts w:ascii="Calibri" w:hAnsi="Calibri"/>
                 <w:sz w:val="20"/>
+                <w:i/>
                 <w:b w:val="true"/>
               </w:rPr>
               <w:t xml:space="default">Polygala vulgaris s. l.</w:t>
@@ -39561,6 +39949,7 @@
               <w:rPr>
                 <w:rFonts w:ascii="Calibri" w:hAnsi="Calibri"/>
                 <w:sz w:val="20"/>
+                <w:i/>
                 <w:b w:val="true"/>
               </w:rPr>
               <w:t xml:space="default">Polygonatum odoratum</w:t>
@@ -39663,6 +40052,7 @@
               <w:rPr>
                 <w:rFonts w:ascii="Calibri" w:hAnsi="Calibri"/>
                 <w:sz w:val="20"/>
+                <w:i/>
               </w:rPr>
               <w:t xml:space="default">Polygonum aviculare agg.</w:t>
             </w:r>
@@ -39764,6 +40154,7 @@
               <w:rPr>
                 <w:rFonts w:ascii="Calibri" w:hAnsi="Calibri"/>
                 <w:sz w:val="20"/>
+                <w:i/>
                 <w:b w:val="true"/>
               </w:rPr>
               <w:t xml:space="default">Potentilla anserina</w:t>
@@ -39866,6 +40257,7 @@
               <w:rPr>
                 <w:rFonts w:ascii="Calibri" w:hAnsi="Calibri"/>
                 <w:sz w:val="20"/>
+                <w:i/>
                 <w:b w:val="true"/>
               </w:rPr>
               <w:t xml:space="default">Potentilla argentea s. l.</w:t>
@@ -39968,6 +40360,7 @@
               <w:rPr>
                 <w:rFonts w:ascii="Calibri" w:hAnsi="Calibri"/>
                 <w:sz w:val="20"/>
+                <w:i/>
                 <w:b w:val="true"/>
               </w:rPr>
               <w:t xml:space="default">Potentilla erecta</w:t>
@@ -40070,6 +40463,7 @@
               <w:rPr>
                 <w:rFonts w:ascii="Calibri" w:hAnsi="Calibri"/>
                 <w:sz w:val="20"/>
+                <w:i/>
                 <w:b w:val="true"/>
               </w:rPr>
               <w:t xml:space="default">Potentilla heptaphylla</w:t>
@@ -40172,6 +40566,7 @@
               <w:rPr>
                 <w:rFonts w:ascii="Calibri" w:hAnsi="Calibri"/>
                 <w:sz w:val="20"/>
+                <w:i/>
               </w:rPr>
               <w:t xml:space="default">Potentilla recta</w:t>
             </w:r>
@@ -40273,6 +40668,7 @@
               <w:rPr>
                 <w:rFonts w:ascii="Calibri" w:hAnsi="Calibri"/>
                 <w:sz w:val="20"/>
+                <w:i/>
               </w:rPr>
               <w:t xml:space="default">Potentilla reptans</w:t>
             </w:r>
@@ -40374,6 +40770,7 @@
               <w:rPr>
                 <w:rFonts w:ascii="Calibri" w:hAnsi="Calibri"/>
                 <w:sz w:val="20"/>
+                <w:i/>
                 <w:b w:val="true"/>
               </w:rPr>
               <w:t xml:space="default">Potentilla verna agg.</w:t>
@@ -40476,6 +40873,7 @@
               <w:rPr>
                 <w:rFonts w:ascii="Calibri" w:hAnsi="Calibri"/>
                 <w:sz w:val="20"/>
+                <w:i/>
                 <w:b w:val="true"/>
               </w:rPr>
               <w:t xml:space="default">Primula elatior</w:t>
@@ -40578,6 +40976,7 @@
               <w:rPr>
                 <w:rFonts w:ascii="Calibri" w:hAnsi="Calibri"/>
                 <w:sz w:val="20"/>
+                <w:i/>
                 <w:b w:val="true"/>
               </w:rPr>
               <w:t xml:space="default">Primula veris</w:t>
@@ -40680,6 +41079,7 @@
               <w:rPr>
                 <w:rFonts w:ascii="Calibri" w:hAnsi="Calibri"/>
                 <w:sz w:val="20"/>
+                <w:i/>
                 <w:b w:val="true"/>
               </w:rPr>
               <w:t xml:space="default">Prunella grandiflora</w:t>
@@ -40782,6 +41182,7 @@
               <w:rPr>
                 <w:rFonts w:ascii="Calibri" w:hAnsi="Calibri"/>
                 <w:sz w:val="20"/>
+                <w:i/>
                 <w:b w:val="true"/>
               </w:rPr>
               <w:t xml:space="default">Prunella vulgaris</w:t>
@@ -40884,8 +41285,9 @@
               <w:rPr>
                 <w:rFonts w:ascii="Calibri" w:hAnsi="Calibri"/>
                 <w:sz w:val="20"/>
-              </w:rPr>
-              <w:t xml:space="default">Prunus</w:t>
+                <w:i/>
+              </w:rPr>
+              <w:t xml:space="default">Prunus spec.</w:t>
             </w:r>
           </w:p>
         </w:tc>
@@ -40985,6 +41387,7 @@
               <w:rPr>
                 <w:rFonts w:ascii="Calibri" w:hAnsi="Calibri"/>
                 <w:sz w:val="20"/>
+                <w:i/>
               </w:rPr>
               <w:t xml:space="default">Prunus avium</w:t>
             </w:r>
@@ -41086,6 +41489,7 @@
               <w:rPr>
                 <w:rFonts w:ascii="Calibri" w:hAnsi="Calibri"/>
                 <w:sz w:val="20"/>
+                <w:i/>
               </w:rPr>
               <w:t xml:space="default">Prunus mahaleb</w:t>
             </w:r>
@@ -41187,6 +41591,7 @@
               <w:rPr>
                 <w:rFonts w:ascii="Calibri" w:hAnsi="Calibri"/>
                 <w:sz w:val="20"/>
+                <w:i/>
               </w:rPr>
               <w:t xml:space="default">Prunus padus</w:t>
             </w:r>
@@ -41288,6 +41693,7 @@
               <w:rPr>
                 <w:rFonts w:ascii="Calibri" w:hAnsi="Calibri"/>
                 <w:sz w:val="20"/>
+                <w:i/>
               </w:rPr>
               <w:t xml:space="default">Prunus serotina</w:t>
             </w:r>
@@ -41389,6 +41795,7 @@
               <w:rPr>
                 <w:rFonts w:ascii="Calibri" w:hAnsi="Calibri"/>
                 <w:sz w:val="20"/>
+                <w:i/>
               </w:rPr>
               <w:t xml:space="default">Prunus spinosa agg.</w:t>
             </w:r>
@@ -41490,6 +41897,7 @@
               <w:rPr>
                 <w:rFonts w:ascii="Calibri" w:hAnsi="Calibri"/>
                 <w:sz w:val="20"/>
+                <w:i/>
                 <w:b w:val="true"/>
               </w:rPr>
               <w:t xml:space="default">Pulicaria dysenterica</w:t>
@@ -41592,6 +42000,7 @@
               <w:rPr>
                 <w:rFonts w:ascii="Calibri" w:hAnsi="Calibri"/>
                 <w:sz w:val="20"/>
+                <w:i/>
                 <w:b w:val="true"/>
               </w:rPr>
               <w:t xml:space="default">Pulsatilla vulgaris s. str.</w:t>
@@ -41694,6 +42103,7 @@
               <w:rPr>
                 <w:rFonts w:ascii="Calibri" w:hAnsi="Calibri"/>
                 <w:sz w:val="20"/>
+                <w:i/>
               </w:rPr>
               <w:t xml:space="default">Pyrus communis agg.</w:t>
             </w:r>
@@ -41795,8 +42205,9 @@
               <w:rPr>
                 <w:rFonts w:ascii="Calibri" w:hAnsi="Calibri"/>
                 <w:sz w:val="20"/>
-              </w:rPr>
-              <w:t xml:space="default">Quercus</w:t>
+                <w:i/>
+              </w:rPr>
+              <w:t xml:space="default">Quercus spec.</w:t>
             </w:r>
           </w:p>
         </w:tc>
@@ -41896,6 +42307,7 @@
               <w:rPr>
                 <w:rFonts w:ascii="Calibri" w:hAnsi="Calibri"/>
                 <w:sz w:val="20"/>
+                <w:i/>
               </w:rPr>
               <w:t xml:space="default">Quercus robur</w:t>
             </w:r>
@@ -41997,6 +42409,7 @@
               <w:rPr>
                 <w:rFonts w:ascii="Calibri" w:hAnsi="Calibri"/>
                 <w:sz w:val="20"/>
+                <w:i/>
               </w:rPr>
               <w:t xml:space="default">Quercus rubra</w:t>
             </w:r>
@@ -42098,8 +42511,9 @@
               <w:rPr>
                 <w:rFonts w:ascii="Calibri" w:hAnsi="Calibri"/>
                 <w:sz w:val="20"/>
-              </w:rPr>
-              <w:t xml:space="default">Ranunculus</w:t>
+                <w:i/>
+              </w:rPr>
+              <w:t xml:space="default">Ranunculus spec.</w:t>
             </w:r>
           </w:p>
         </w:tc>
@@ -42199,6 +42613,7 @@
               <w:rPr>
                 <w:rFonts w:ascii="Calibri" w:hAnsi="Calibri"/>
                 <w:sz w:val="20"/>
+                <w:i/>
                 <w:b w:val="true"/>
               </w:rPr>
               <w:t xml:space="default">Ranunculus acris agg.</w:t>
@@ -42301,6 +42716,7 @@
               <w:rPr>
                 <w:rFonts w:ascii="Calibri" w:hAnsi="Calibri"/>
                 <w:sz w:val="20"/>
+                <w:i/>
                 <w:b w:val="true"/>
               </w:rPr>
               <w:t xml:space="default">Ranunculus auricomus agg.</w:t>
@@ -42403,6 +42819,7 @@
               <w:rPr>
                 <w:rFonts w:ascii="Calibri" w:hAnsi="Calibri"/>
                 <w:sz w:val="20"/>
+                <w:i/>
                 <w:b w:val="true"/>
               </w:rPr>
               <w:t xml:space="default">Ranunculus bulbosus</w:t>
@@ -42505,6 +42922,7 @@
               <w:rPr>
                 <w:rFonts w:ascii="Calibri" w:hAnsi="Calibri"/>
                 <w:sz w:val="20"/>
+                <w:i/>
                 <w:b w:val="true"/>
               </w:rPr>
               <w:t xml:space="default">Ranunculus flammula agg.</w:t>
@@ -42607,6 +43025,7 @@
               <w:rPr>
                 <w:rFonts w:ascii="Calibri" w:hAnsi="Calibri"/>
                 <w:sz w:val="20"/>
+                <w:i/>
                 <w:b w:val="true"/>
               </w:rPr>
               <w:t xml:space="default">Ranunculus polyanthemos s. l.</w:t>
@@ -42709,6 +43128,7 @@
               <w:rPr>
                 <w:rFonts w:ascii="Calibri" w:hAnsi="Calibri"/>
                 <w:sz w:val="20"/>
+                <w:i/>
                 <w:b w:val="true"/>
               </w:rPr>
               <w:t xml:space="default">Ranunculus repens</w:t>
@@ -42811,6 +43231,7 @@
               <w:rPr>
                 <w:rFonts w:ascii="Calibri" w:hAnsi="Calibri"/>
                 <w:sz w:val="20"/>
+                <w:i/>
               </w:rPr>
               <w:t xml:space="default">Reseda lutea</w:t>
             </w:r>
@@ -42912,6 +43333,7 @@
               <w:rPr>
                 <w:rFonts w:ascii="Calibri" w:hAnsi="Calibri"/>
                 <w:sz w:val="20"/>
+                <w:i/>
               </w:rPr>
               <w:t xml:space="default">Rhamnus cathartica</w:t>
             </w:r>
@@ -43013,6 +43435,7 @@
               <w:rPr>
                 <w:rFonts w:ascii="Calibri" w:hAnsi="Calibri"/>
                 <w:sz w:val="20"/>
+                <w:i/>
                 <w:b w:val="true"/>
               </w:rPr>
               <w:t xml:space="default">Rhinanthus alectorolophus</w:t>
@@ -43115,6 +43538,7 @@
               <w:rPr>
                 <w:rFonts w:ascii="Calibri" w:hAnsi="Calibri"/>
                 <w:sz w:val="20"/>
+                <w:i/>
                 <w:b w:val="true"/>
               </w:rPr>
               <w:t xml:space="default">Rhinanthus minor</w:t>
@@ -43217,6 +43641,7 @@
               <w:rPr>
                 <w:rFonts w:ascii="Calibri" w:hAnsi="Calibri"/>
                 <w:sz w:val="20"/>
+                <w:i/>
               </w:rPr>
               <w:t xml:space="default">Rhinanthus serotinus s. l.</w:t>
             </w:r>
@@ -43318,6 +43743,7 @@
               <w:rPr>
                 <w:rFonts w:ascii="Calibri" w:hAnsi="Calibri"/>
                 <w:sz w:val="20"/>
+                <w:i/>
               </w:rPr>
               <w:t xml:space="default">Rorippa anceps</w:t>
             </w:r>
@@ -43419,6 +43845,7 @@
               <w:rPr>
                 <w:rFonts w:ascii="Calibri" w:hAnsi="Calibri"/>
                 <w:sz w:val="20"/>
+                <w:i/>
               </w:rPr>
               <w:t xml:space="default">Rorippa islandica agg.</w:t>
             </w:r>
@@ -43520,8 +43947,9 @@
               <w:rPr>
                 <w:rFonts w:ascii="Calibri" w:hAnsi="Calibri"/>
                 <w:sz w:val="20"/>
-              </w:rPr>
-              <w:t xml:space="default">Rosa</w:t>
+                <w:i/>
+              </w:rPr>
+              <w:t xml:space="default">Rosa spec.</w:t>
             </w:r>
           </w:p>
         </w:tc>
@@ -43621,6 +44049,7 @@
               <w:rPr>
                 <w:rFonts w:ascii="Calibri" w:hAnsi="Calibri"/>
                 <w:sz w:val="20"/>
+                <w:i/>
               </w:rPr>
               <w:t xml:space="default">Rosa canina s. l.</w:t>
             </w:r>
@@ -43722,6 +44151,7 @@
               <w:rPr>
                 <w:rFonts w:ascii="Calibri" w:hAnsi="Calibri"/>
                 <w:sz w:val="20"/>
+                <w:i/>
               </w:rPr>
               <w:t xml:space="default">Rosa glauca</w:t>
             </w:r>
@@ -43823,6 +44253,7 @@
               <w:rPr>
                 <w:rFonts w:ascii="Calibri" w:hAnsi="Calibri"/>
                 <w:sz w:val="20"/>
+                <w:i/>
               </w:rPr>
               <w:t xml:space="default">Rosa rubiginosa agg.</w:t>
             </w:r>
@@ -43924,6 +44355,7 @@
               <w:rPr>
                 <w:rFonts w:ascii="Calibri" w:hAnsi="Calibri"/>
                 <w:sz w:val="20"/>
+                <w:i/>
               </w:rPr>
               <w:t xml:space="default">Rosa spinosissima</w:t>
             </w:r>
@@ -44025,8 +44457,9 @@
               <w:rPr>
                 <w:rFonts w:ascii="Calibri" w:hAnsi="Calibri"/>
                 <w:sz w:val="20"/>
-              </w:rPr>
-              <w:t xml:space="default">Rubus</w:t>
+                <w:i/>
+              </w:rPr>
+              <w:t xml:space="default">Rubus spec.</w:t>
             </w:r>
           </w:p>
         </w:tc>
@@ -44126,6 +44559,7 @@
               <w:rPr>
                 <w:rFonts w:ascii="Calibri" w:hAnsi="Calibri"/>
                 <w:sz w:val="20"/>
+                <w:i/>
               </w:rPr>
               <w:t xml:space="default">Rubus caesius</w:t>
             </w:r>
@@ -44227,6 +44661,7 @@
               <w:rPr>
                 <w:rFonts w:ascii="Calibri" w:hAnsi="Calibri"/>
                 <w:sz w:val="20"/>
+                <w:i/>
               </w:rPr>
               <w:t xml:space="default">Rubus sect. Rubus</w:t>
             </w:r>
@@ -44328,8 +44763,9 @@
               <w:rPr>
                 <w:rFonts w:ascii="Calibri" w:hAnsi="Calibri"/>
                 <w:sz w:val="20"/>
-              </w:rPr>
-              <w:t xml:space="default">Rumex</w:t>
+                <w:i/>
+              </w:rPr>
+              <w:t xml:space="default">Rumex spec.</w:t>
             </w:r>
           </w:p>
         </w:tc>
@@ -44429,6 +44865,7 @@
               <w:rPr>
                 <w:rFonts w:ascii="Calibri" w:hAnsi="Calibri"/>
                 <w:sz w:val="20"/>
+                <w:i/>
                 <w:b w:val="true"/>
               </w:rPr>
               <w:t xml:space="default">Rumex acetosa</w:t>
@@ -44531,6 +44968,7 @@
               <w:rPr>
                 <w:rFonts w:ascii="Calibri" w:hAnsi="Calibri"/>
                 <w:sz w:val="20"/>
+                <w:i/>
                 <w:b w:val="true"/>
               </w:rPr>
               <w:t xml:space="default">Rumex acetosella s. l.</w:t>
@@ -44633,6 +45071,7 @@
               <w:rPr>
                 <w:rFonts w:ascii="Calibri" w:hAnsi="Calibri"/>
                 <w:sz w:val="20"/>
+                <w:i/>
                 <w:b w:val="true"/>
               </w:rPr>
               <w:t xml:space="default">Rumex crispus</w:t>
@@ -44735,6 +45174,7 @@
               <w:rPr>
                 <w:rFonts w:ascii="Calibri" w:hAnsi="Calibri"/>
                 <w:sz w:val="20"/>
+                <w:i/>
               </w:rPr>
               <w:t xml:space="default">Rumex obtusifolius</w:t>
             </w:r>
@@ -44836,6 +45276,7 @@
               <w:rPr>
                 <w:rFonts w:ascii="Calibri" w:hAnsi="Calibri"/>
                 <w:sz w:val="20"/>
+                <w:i/>
               </w:rPr>
               <w:t xml:space="default">Rumex rugosus</w:t>
             </w:r>
@@ -44937,6 +45378,7 @@
               <w:rPr>
                 <w:rFonts w:ascii="Calibri" w:hAnsi="Calibri"/>
                 <w:sz w:val="20"/>
+                <w:i/>
               </w:rPr>
               <w:t xml:space="default">Rumex stenophyllus</w:t>
             </w:r>
@@ -45038,6 +45480,7 @@
               <w:rPr>
                 <w:rFonts w:ascii="Calibri" w:hAnsi="Calibri"/>
                 <w:sz w:val="20"/>
+                <w:i/>
                 <w:b w:val="true"/>
               </w:rPr>
               <w:t xml:space="default">Rumex thyrsiflorus</w:t>
@@ -45140,6 +45583,7 @@
               <w:rPr>
                 <w:rFonts w:ascii="Calibri" w:hAnsi="Calibri"/>
                 <w:sz w:val="20"/>
+                <w:i/>
               </w:rPr>
               <w:t xml:space="default">Salix aurita</w:t>
             </w:r>
@@ -45241,6 +45685,7 @@
               <w:rPr>
                 <w:rFonts w:ascii="Calibri" w:hAnsi="Calibri"/>
                 <w:sz w:val="20"/>
+                <w:i/>
               </w:rPr>
               <w:t xml:space="default">Salix caprea</w:t>
             </w:r>
@@ -45342,6 +45787,7 @@
               <w:rPr>
                 <w:rFonts w:ascii="Calibri" w:hAnsi="Calibri"/>
                 <w:sz w:val="20"/>
+                <w:i/>
               </w:rPr>
               <w:t xml:space="default">Salix myrsinifolia</w:t>
             </w:r>
@@ -45443,6 +45889,7 @@
               <w:rPr>
                 <w:rFonts w:ascii="Calibri" w:hAnsi="Calibri"/>
                 <w:sz w:val="20"/>
+                <w:i/>
               </w:rPr>
               <w:t xml:space="default">Salix purpurea</w:t>
             </w:r>
@@ -45544,6 +45991,7 @@
               <w:rPr>
                 <w:rFonts w:ascii="Calibri" w:hAnsi="Calibri"/>
                 <w:sz w:val="20"/>
+                <w:i/>
                 <w:b w:val="true"/>
               </w:rPr>
               <w:t xml:space="default">Salvia nemorosa</w:t>
@@ -45646,6 +46094,7 @@
               <w:rPr>
                 <w:rFonts w:ascii="Calibri" w:hAnsi="Calibri"/>
                 <w:sz w:val="20"/>
+                <w:i/>
                 <w:b w:val="true"/>
               </w:rPr>
               <w:t xml:space="default">Salvia pratensis</w:t>
@@ -45748,6 +46197,7 @@
               <w:rPr>
                 <w:rFonts w:ascii="Calibri" w:hAnsi="Calibri"/>
                 <w:sz w:val="20"/>
+                <w:i/>
               </w:rPr>
               <w:t xml:space="default">Salvia verticillata</w:t>
             </w:r>
@@ -45849,6 +46299,7 @@
               <w:rPr>
                 <w:rFonts w:ascii="Calibri" w:hAnsi="Calibri"/>
                 <w:sz w:val="20"/>
+                <w:i/>
                 <w:b w:val="true"/>
               </w:rPr>
               <w:t xml:space="default">Sanguisorba minor s. l.</w:t>
@@ -45951,6 +46402,7 @@
               <w:rPr>
                 <w:rFonts w:ascii="Calibri" w:hAnsi="Calibri"/>
                 <w:sz w:val="20"/>
+                <w:i/>
                 <w:b w:val="true"/>
               </w:rPr>
               <w:t xml:space="default">Sanguisorba officinalis</w:t>
@@ -46053,6 +46505,7 @@
               <w:rPr>
                 <w:rFonts w:ascii="Calibri" w:hAnsi="Calibri"/>
                 <w:sz w:val="20"/>
+                <w:i/>
                 <w:b w:val="true"/>
               </w:rPr>
               <w:t xml:space="default">Saxifraga granulata</w:t>
@@ -46155,6 +46608,7 @@
               <w:rPr>
                 <w:rFonts w:ascii="Calibri" w:hAnsi="Calibri"/>
                 <w:sz w:val="20"/>
+                <w:i/>
                 <w:b w:val="true"/>
               </w:rPr>
               <w:t xml:space="default">Saxifraga tridactylites</w:t>
@@ -46257,8 +46711,9 @@
               <w:rPr>
                 <w:rFonts w:ascii="Calibri" w:hAnsi="Calibri"/>
                 <w:sz w:val="20"/>
-              </w:rPr>
-              <w:t xml:space="default">Scabiosa</w:t>
+                <w:i/>
+              </w:rPr>
+              <w:t xml:space="default">Scabiosa spec.</w:t>
             </w:r>
           </w:p>
         </w:tc>
@@ -46358,6 +46813,7 @@
               <w:rPr>
                 <w:rFonts w:ascii="Calibri" w:hAnsi="Calibri"/>
                 <w:sz w:val="20"/>
+                <w:i/>
                 <w:b w:val="true"/>
               </w:rPr>
               <w:t xml:space="default">Scabiosa canescens</w:t>
@@ -46460,6 +46916,7 @@
               <w:rPr>
                 <w:rFonts w:ascii="Calibri" w:hAnsi="Calibri"/>
                 <w:sz w:val="20"/>
+                <w:i/>
                 <w:b w:val="true"/>
               </w:rPr>
               <w:t xml:space="default">Scabiosa columbaria agg.</w:t>
@@ -46562,6 +47019,7 @@
               <w:rPr>
                 <w:rFonts w:ascii="Calibri" w:hAnsi="Calibri"/>
                 <w:sz w:val="20"/>
+                <w:i/>
                 <w:b w:val="true"/>
               </w:rPr>
               <w:t xml:space="default">Scabiosa ochroleuca</w:t>
@@ -46664,6 +47122,7 @@
               <w:rPr>
                 <w:rFonts w:ascii="Calibri" w:hAnsi="Calibri"/>
                 <w:sz w:val="20"/>
+                <w:i/>
                 <w:b w:val="true"/>
               </w:rPr>
               <w:t xml:space="default">Scirpus sylvaticus</w:t>
@@ -46766,6 +47225,7 @@
               <w:rPr>
                 <w:rFonts w:ascii="Calibri" w:hAnsi="Calibri"/>
                 <w:sz w:val="20"/>
+                <w:i/>
                 <w:b w:val="true"/>
               </w:rPr>
               <w:t xml:space="default">Scorzonera purpurea</w:t>
@@ -46868,6 +47328,7 @@
               <w:rPr>
                 <w:rFonts w:ascii="Calibri" w:hAnsi="Calibri"/>
                 <w:sz w:val="20"/>
+                <w:i/>
                 <w:b w:val="true"/>
               </w:rPr>
               <w:t xml:space="default">Scorzoneroides autumnalis</w:t>
@@ -46970,6 +47431,7 @@
               <w:rPr>
                 <w:rFonts w:ascii="Calibri" w:hAnsi="Calibri"/>
                 <w:sz w:val="20"/>
+                <w:i/>
               </w:rPr>
               <w:t xml:space="default">Securigera varia</w:t>
             </w:r>
@@ -47071,6 +47533,7 @@
               <w:rPr>
                 <w:rFonts w:ascii="Calibri" w:hAnsi="Calibri"/>
                 <w:sz w:val="20"/>
+                <w:i/>
                 <w:b w:val="true"/>
               </w:rPr>
               <w:t xml:space="default">Sedum sexangulare</w:t>
@@ -47173,6 +47636,7 @@
               <w:rPr>
                 <w:rFonts w:ascii="Calibri" w:hAnsi="Calibri"/>
                 <w:sz w:val="20"/>
+                <w:i/>
                 <w:b w:val="true"/>
               </w:rPr>
               <w:t xml:space="default">Selinum carvifolia</w:t>
@@ -47275,6 +47739,7 @@
               <w:rPr>
                 <w:rFonts w:ascii="Calibri" w:hAnsi="Calibri"/>
                 <w:sz w:val="20"/>
+                <w:i/>
                 <w:b w:val="true"/>
               </w:rPr>
               <w:t xml:space="default">Selinum dubium</w:t>
@@ -47377,8 +47842,9 @@
               <w:rPr>
                 <w:rFonts w:ascii="Calibri" w:hAnsi="Calibri"/>
                 <w:sz w:val="20"/>
-              </w:rPr>
-              <w:t xml:space="default">Senecio</w:t>
+                <w:i/>
+              </w:rPr>
+              <w:t xml:space="default">Senecio spec.</w:t>
             </w:r>
           </w:p>
         </w:tc>
@@ -47478,6 +47944,7 @@
               <w:rPr>
                 <w:rFonts w:ascii="Calibri" w:hAnsi="Calibri"/>
                 <w:sz w:val="20"/>
+                <w:i/>
                 <w:b w:val="true"/>
               </w:rPr>
               <w:t xml:space="default">Senecio aquaticus agg.</w:t>
@@ -47580,6 +48047,7 @@
               <w:rPr>
                 <w:rFonts w:ascii="Calibri" w:hAnsi="Calibri"/>
                 <w:sz w:val="20"/>
+                <w:i/>
               </w:rPr>
               <w:t xml:space="default">Senecio inaequidens</w:t>
             </w:r>
@@ -47681,6 +48149,7 @@
               <w:rPr>
                 <w:rFonts w:ascii="Calibri" w:hAnsi="Calibri"/>
                 <w:sz w:val="20"/>
+                <w:i/>
                 <w:b w:val="true"/>
               </w:rPr>
               <w:t xml:space="default">Senecio jacobaea</w:t>
@@ -47783,6 +48252,7 @@
               <w:rPr>
                 <w:rFonts w:ascii="Calibri" w:hAnsi="Calibri"/>
                 <w:sz w:val="20"/>
+                <w:i/>
                 <w:b w:val="true"/>
               </w:rPr>
               <w:t xml:space="default">Senecio paludosus</w:t>
@@ -47885,6 +48355,7 @@
               <w:rPr>
                 <w:rFonts w:ascii="Calibri" w:hAnsi="Calibri"/>
                 <w:sz w:val="20"/>
+                <w:i/>
               </w:rPr>
               <w:t xml:space="default">Senecio vernalis</w:t>
             </w:r>
@@ -47986,6 +48457,7 @@
               <w:rPr>
                 <w:rFonts w:ascii="Calibri" w:hAnsi="Calibri"/>
                 <w:sz w:val="20"/>
+                <w:i/>
                 <w:b w:val="true"/>
               </w:rPr>
               <w:t xml:space="default">Serratula tinctoria s. l.</w:t>
@@ -48088,6 +48560,7 @@
               <w:rPr>
                 <w:rFonts w:ascii="Calibri" w:hAnsi="Calibri"/>
                 <w:sz w:val="20"/>
+                <w:i/>
                 <w:b w:val="true"/>
               </w:rPr>
               <w:t xml:space="default">Seseli annuum</w:t>
@@ -48190,6 +48663,7 @@
               <w:rPr>
                 <w:rFonts w:ascii="Calibri" w:hAnsi="Calibri"/>
                 <w:sz w:val="20"/>
+                <w:i/>
                 <w:b w:val="true"/>
               </w:rPr>
               <w:t xml:space="default">Seseli hippomarathrum</w:t>
@@ -48292,6 +48766,7 @@
               <w:rPr>
                 <w:rFonts w:ascii="Calibri" w:hAnsi="Calibri"/>
                 <w:sz w:val="20"/>
+                <w:i/>
                 <w:b w:val="true"/>
               </w:rPr>
               <w:t xml:space="default">Seseli libanotis</w:t>
@@ -48394,6 +48869,7 @@
               <w:rPr>
                 <w:rFonts w:ascii="Calibri" w:hAnsi="Calibri"/>
                 <w:sz w:val="20"/>
+                <w:i/>
                 <w:b w:val="true"/>
               </w:rPr>
               <w:t xml:space="default">Sesleria caerulea</w:t>
@@ -48496,6 +48972,7 @@
               <w:rPr>
                 <w:rFonts w:ascii="Calibri" w:hAnsi="Calibri"/>
                 <w:sz w:val="20"/>
+                <w:i/>
                 <w:b w:val="true"/>
               </w:rPr>
               <w:t xml:space="default">Silaum silaus</w:t>
@@ -48598,6 +49075,7 @@
               <w:rPr>
                 <w:rFonts w:ascii="Calibri" w:hAnsi="Calibri"/>
                 <w:sz w:val="20"/>
+                <w:i/>
               </w:rPr>
               <w:t xml:space="default">Silene dioica</w:t>
             </w:r>
@@ -48699,6 +49177,7 @@
               <w:rPr>
                 <w:rFonts w:ascii="Calibri" w:hAnsi="Calibri"/>
                 <w:sz w:val="20"/>
+                <w:i/>
               </w:rPr>
               <w:t xml:space="default">Silene latifolia subsp. alba</w:t>
             </w:r>
@@ -48800,6 +49279,7 @@
               <w:rPr>
                 <w:rFonts w:ascii="Calibri" w:hAnsi="Calibri"/>
                 <w:sz w:val="20"/>
+                <w:i/>
               </w:rPr>
               <w:t xml:space="default">Silene nutans</w:t>
             </w:r>
@@ -48901,6 +49381,7 @@
               <w:rPr>
                 <w:rFonts w:ascii="Calibri" w:hAnsi="Calibri"/>
                 <w:sz w:val="20"/>
+                <w:i/>
                 <w:b w:val="true"/>
               </w:rPr>
               <w:t xml:space="default">Silene otites</w:t>
@@ -49003,6 +49484,7 @@
               <w:rPr>
                 <w:rFonts w:ascii="Calibri" w:hAnsi="Calibri"/>
                 <w:sz w:val="20"/>
+                <w:i/>
                 <w:b w:val="true"/>
               </w:rPr>
               <w:t xml:space="default">Silene vulgaris</w:t>
@@ -49105,6 +49587,7 @@
               <w:rPr>
                 <w:rFonts w:ascii="Calibri" w:hAnsi="Calibri"/>
                 <w:sz w:val="20"/>
+                <w:i/>
               </w:rPr>
               <w:t xml:space="default">Sisymbrium loeselii</w:t>
             </w:r>
@@ -49206,6 +49689,7 @@
               <w:rPr>
                 <w:rFonts w:ascii="Calibri" w:hAnsi="Calibri"/>
                 <w:sz w:val="20"/>
+                <w:i/>
               </w:rPr>
               <w:t xml:space="default">Sisymbrium officinale</w:t>
             </w:r>
@@ -49307,6 +49791,7 @@
               <w:rPr>
                 <w:rFonts w:ascii="Calibri" w:hAnsi="Calibri"/>
                 <w:sz w:val="20"/>
+                <w:i/>
               </w:rPr>
               <w:t xml:space="default">Solidago canadensis</w:t>
             </w:r>
@@ -49408,6 +49893,7 @@
               <w:rPr>
                 <w:rFonts w:ascii="Calibri" w:hAnsi="Calibri"/>
                 <w:sz w:val="20"/>
+                <w:i/>
               </w:rPr>
               <w:t xml:space="default">Solidago gigantea</w:t>
             </w:r>
@@ -49509,6 +49995,7 @@
               <w:rPr>
                 <w:rFonts w:ascii="Calibri" w:hAnsi="Calibri"/>
                 <w:sz w:val="20"/>
+                <w:i/>
                 <w:b w:val="true"/>
               </w:rPr>
               <w:t xml:space="default">Solidago virgaurea</w:t>
@@ -49611,6 +50098,7 @@
               <w:rPr>
                 <w:rFonts w:ascii="Calibri" w:hAnsi="Calibri"/>
                 <w:sz w:val="20"/>
+                <w:i/>
               </w:rPr>
               <w:t xml:space="default">Sonchus arvensis</w:t>
             </w:r>
@@ -49712,6 +50200,7 @@
               <w:rPr>
                 <w:rFonts w:ascii="Calibri" w:hAnsi="Calibri"/>
                 <w:sz w:val="20"/>
+                <w:i/>
               </w:rPr>
               <w:t xml:space="default">Sonchus asper</w:t>
             </w:r>
@@ -49813,6 +50302,7 @@
               <w:rPr>
                 <w:rFonts w:ascii="Calibri" w:hAnsi="Calibri"/>
                 <w:sz w:val="20"/>
+                <w:i/>
               </w:rPr>
               <w:t xml:space="default">Sonchus oleraceus</w:t>
             </w:r>
@@ -49914,6 +50404,7 @@
               <w:rPr>
                 <w:rFonts w:ascii="Calibri" w:hAnsi="Calibri"/>
                 <w:sz w:val="20"/>
+                <w:i/>
               </w:rPr>
               <w:t xml:space="default">Sorbus torminalis</w:t>
             </w:r>
@@ -50015,6 +50506,7 @@
               <w:rPr>
                 <w:rFonts w:ascii="Calibri" w:hAnsi="Calibri"/>
                 <w:sz w:val="20"/>
+                <w:i/>
                 <w:b w:val="true"/>
               </w:rPr>
               <w:t xml:space="default">Stachys palustris</w:t>
@@ -50117,6 +50609,7 @@
               <w:rPr>
                 <w:rFonts w:ascii="Calibri" w:hAnsi="Calibri"/>
                 <w:sz w:val="20"/>
+                <w:i/>
                 <w:b w:val="true"/>
               </w:rPr>
               <w:t xml:space="default">Stachys recta</w:t>
@@ -50219,6 +50712,7 @@
               <w:rPr>
                 <w:rFonts w:ascii="Calibri" w:hAnsi="Calibri"/>
                 <w:sz w:val="20"/>
+                <w:i/>
               </w:rPr>
               <w:t xml:space="default">Stellaria alsine</w:t>
             </w:r>
@@ -50320,6 +50814,7 @@
               <w:rPr>
                 <w:rFonts w:ascii="Calibri" w:hAnsi="Calibri"/>
                 <w:sz w:val="20"/>
+                <w:i/>
                 <w:b w:val="true"/>
               </w:rPr>
               <w:t xml:space="default">Stellaria graminea</w:t>
@@ -50422,6 +50917,7 @@
               <w:rPr>
                 <w:rFonts w:ascii="Calibri" w:hAnsi="Calibri"/>
                 <w:sz w:val="20"/>
+                <w:i/>
               </w:rPr>
               <w:t xml:space="default">Stellaria media agg.</w:t>
             </w:r>
@@ -50523,6 +51019,7 @@
               <w:rPr>
                 <w:rFonts w:ascii="Calibri" w:hAnsi="Calibri"/>
                 <w:sz w:val="20"/>
+                <w:i/>
                 <w:b w:val="true"/>
               </w:rPr>
               <w:t xml:space="default">Stellaria palustris</w:t>
@@ -50625,6 +51122,7 @@
               <w:rPr>
                 <w:rFonts w:ascii="Calibri" w:hAnsi="Calibri"/>
                 <w:sz w:val="20"/>
+                <w:i/>
                 <w:b w:val="true"/>
               </w:rPr>
               <w:t xml:space="default">Stipa capillata</w:t>
@@ -50727,6 +51225,7 @@
               <w:rPr>
                 <w:rFonts w:ascii="Calibri" w:hAnsi="Calibri"/>
                 <w:sz w:val="20"/>
+                <w:i/>
                 <w:b w:val="true"/>
               </w:rPr>
               <w:t xml:space="default">Stipa pennata agg.</w:t>
@@ -50829,6 +51328,7 @@
               <w:rPr>
                 <w:rFonts w:ascii="Calibri" w:hAnsi="Calibri"/>
                 <w:sz w:val="20"/>
+                <w:i/>
                 <w:b w:val="true"/>
               </w:rPr>
               <w:t xml:space="default">Succisa pratensis</w:t>
@@ -50931,6 +51431,7 @@
               <w:rPr>
                 <w:rFonts w:ascii="Calibri" w:hAnsi="Calibri"/>
                 <w:sz w:val="20"/>
+                <w:i/>
                 <w:b w:val="true"/>
               </w:rPr>
               <w:t xml:space="default">Symphytum officinale agg.</w:t>
@@ -51033,6 +51534,7 @@
               <w:rPr>
                 <w:rFonts w:ascii="Calibri" w:hAnsi="Calibri"/>
                 <w:sz w:val="20"/>
+                <w:i/>
                 <w:b w:val="true"/>
               </w:rPr>
               <w:t xml:space="default">Tanacetum corymbosum s. l.</w:t>
@@ -51135,6 +51637,7 @@
               <w:rPr>
                 <w:rFonts w:ascii="Calibri" w:hAnsi="Calibri"/>
                 <w:sz w:val="20"/>
+                <w:i/>
               </w:rPr>
               <w:t xml:space="default">Tanacetum vulgare</w:t>
             </w:r>
@@ -51236,6 +51739,7 @@
               <w:rPr>
                 <w:rFonts w:ascii="Calibri" w:hAnsi="Calibri"/>
                 <w:sz w:val="20"/>
+                <w:i/>
                 <w:b w:val="true"/>
               </w:rPr>
               <w:t xml:space="default">Taraxacum sect. Erythrosperma</w:t>
@@ -51338,6 +51842,7 @@
               <w:rPr>
                 <w:rFonts w:ascii="Calibri" w:hAnsi="Calibri"/>
                 <w:sz w:val="20"/>
+                <w:i/>
                 <w:b w:val="true"/>
               </w:rPr>
               <w:t xml:space="default">Taraxacum sect. Ruderalia</w:t>
@@ -51440,6 +51945,7 @@
               <w:rPr>
                 <w:rFonts w:ascii="Calibri" w:hAnsi="Calibri"/>
                 <w:sz w:val="20"/>
+                <w:i/>
                 <w:b w:val="true"/>
               </w:rPr>
               <w:t xml:space="default">Teesdalia nudicaulis</w:t>
@@ -51542,6 +52048,7 @@
               <w:rPr>
                 <w:rFonts w:ascii="Calibri" w:hAnsi="Calibri"/>
                 <w:sz w:val="20"/>
+                <w:i/>
                 <w:b w:val="true"/>
               </w:rPr>
               <w:t xml:space="default">Teucrium chamaedrys</w:t>
@@ -51644,6 +52151,7 @@
               <w:rPr>
                 <w:rFonts w:ascii="Calibri" w:hAnsi="Calibri"/>
                 <w:sz w:val="20"/>
+                <w:i/>
                 <w:b w:val="true"/>
               </w:rPr>
               <w:t xml:space="default">Teucrium montanum</w:t>
@@ -51746,6 +52254,7 @@
               <w:rPr>
                 <w:rFonts w:ascii="Calibri" w:hAnsi="Calibri"/>
                 <w:sz w:val="20"/>
+                <w:i/>
               </w:rPr>
               <w:t xml:space="default">Thalictrum aquilegiifolium</w:t>
             </w:r>
@@ -51847,6 +52356,7 @@
               <w:rPr>
                 <w:rFonts w:ascii="Calibri" w:hAnsi="Calibri"/>
                 <w:sz w:val="20"/>
+                <w:i/>
                 <w:b w:val="true"/>
               </w:rPr>
               <w:t xml:space="default">Thalictrum flavum</w:t>
@@ -51949,6 +52459,7 @@
               <w:rPr>
                 <w:rFonts w:ascii="Calibri" w:hAnsi="Calibri"/>
                 <w:sz w:val="20"/>
+                <w:i/>
                 <w:b w:val="true"/>
               </w:rPr>
               <w:t xml:space="default">Thalictrum minus</w:t>
@@ -52051,6 +52562,7 @@
               <w:rPr>
                 <w:rFonts w:ascii="Calibri" w:hAnsi="Calibri"/>
                 <w:sz w:val="20"/>
+                <w:i/>
                 <w:b w:val="true"/>
               </w:rPr>
               <w:t xml:space="default">Thesium linophyllon</w:t>
@@ -52153,6 +52665,7 @@
               <w:rPr>
                 <w:rFonts w:ascii="Calibri" w:hAnsi="Calibri"/>
                 <w:sz w:val="20"/>
+                <w:i/>
                 <w:b w:val="true"/>
               </w:rPr>
               <w:t xml:space="default">Thymus chamaedrys agg.</w:t>
@@ -52255,6 +52768,7 @@
               <w:rPr>
                 <w:rFonts w:ascii="Calibri" w:hAnsi="Calibri"/>
                 <w:sz w:val="20"/>
+                <w:i/>
                 <w:b w:val="true"/>
               </w:rPr>
               <w:t xml:space="default">Thymus praecox</w:t>
@@ -52357,6 +52871,7 @@
               <w:rPr>
                 <w:rFonts w:ascii="Calibri" w:hAnsi="Calibri"/>
                 <w:sz w:val="20"/>
+                <w:i/>
               </w:rPr>
               <w:t xml:space="default">Torilis arvensis</w:t>
             </w:r>
@@ -52458,6 +52973,7 @@
               <w:rPr>
                 <w:rFonts w:ascii="Calibri" w:hAnsi="Calibri"/>
                 <w:sz w:val="20"/>
+                <w:i/>
               </w:rPr>
               <w:t xml:space="default">Torilis japonica agg.</w:t>
             </w:r>
@@ -52559,8 +53075,9 @@
               <w:rPr>
                 <w:rFonts w:ascii="Calibri" w:hAnsi="Calibri"/>
                 <w:sz w:val="20"/>
-              </w:rPr>
-              <w:t xml:space="default">Tragopogon</w:t>
+                <w:i/>
+              </w:rPr>
+              <w:t xml:space="default">Tragopogon spec.</w:t>
             </w:r>
           </w:p>
         </w:tc>
@@ -52660,6 +53177,7 @@
               <w:rPr>
                 <w:rFonts w:ascii="Calibri" w:hAnsi="Calibri"/>
                 <w:sz w:val="20"/>
+                <w:i/>
               </w:rPr>
               <w:t xml:space="default">Tragopogon dubius</w:t>
             </w:r>
@@ -52761,6 +53279,7 @@
               <w:rPr>
                 <w:rFonts w:ascii="Calibri" w:hAnsi="Calibri"/>
                 <w:sz w:val="20"/>
+                <w:i/>
                 <w:b w:val="true"/>
               </w:rPr>
               <w:t xml:space="default">Tragopogon pratensis s. l.</w:t>
@@ -52863,6 +53382,7 @@
               <w:rPr>
                 <w:rFonts w:ascii="Calibri" w:hAnsi="Calibri"/>
                 <w:sz w:val="20"/>
+                <w:i/>
                 <w:b w:val="true"/>
               </w:rPr>
               <w:t xml:space="default">Trifolium alpestre</w:t>
@@ -52965,6 +53485,7 @@
               <w:rPr>
                 <w:rFonts w:ascii="Calibri" w:hAnsi="Calibri"/>
                 <w:sz w:val="20"/>
+                <w:i/>
                 <w:b w:val="true"/>
               </w:rPr>
               <w:t xml:space="default">Trifolium arvense</w:t>
@@ -53067,6 +53588,7 @@
               <w:rPr>
                 <w:rFonts w:ascii="Calibri" w:hAnsi="Calibri"/>
                 <w:sz w:val="20"/>
+                <w:i/>
                 <w:b w:val="true"/>
               </w:rPr>
               <w:t xml:space="default">Trifolium campestre</w:t>
@@ -53169,6 +53691,7 @@
               <w:rPr>
                 <w:rFonts w:ascii="Calibri" w:hAnsi="Calibri"/>
                 <w:sz w:val="20"/>
+                <w:i/>
                 <w:b w:val="true"/>
               </w:rPr>
               <w:t xml:space="default">Trifolium dubium agg.</w:t>
@@ -53271,6 +53794,7 @@
               <w:rPr>
                 <w:rFonts w:ascii="Calibri" w:hAnsi="Calibri"/>
                 <w:sz w:val="20"/>
+                <w:i/>
               </w:rPr>
               <w:t xml:space="default">Trifolium hybridum</w:t>
             </w:r>
@@ -53372,6 +53896,7 @@
               <w:rPr>
                 <w:rFonts w:ascii="Calibri" w:hAnsi="Calibri"/>
                 <w:sz w:val="20"/>
+                <w:i/>
               </w:rPr>
               <w:t xml:space="default">Trifolium medium</w:t>
             </w:r>
@@ -53473,6 +53998,7 @@
               <w:rPr>
                 <w:rFonts w:ascii="Calibri" w:hAnsi="Calibri"/>
                 <w:sz w:val="20"/>
+                <w:i/>
                 <w:b w:val="true"/>
               </w:rPr>
               <w:t xml:space="default">Trifolium montanum</w:t>
@@ -53575,6 +54101,7 @@
               <w:rPr>
                 <w:rFonts w:ascii="Calibri" w:hAnsi="Calibri"/>
                 <w:sz w:val="20"/>
+                <w:i/>
                 <w:b w:val="true"/>
               </w:rPr>
               <w:t xml:space="default">Trifolium pratense</w:t>
@@ -53677,6 +54204,7 @@
               <w:rPr>
                 <w:rFonts w:ascii="Calibri" w:hAnsi="Calibri"/>
                 <w:sz w:val="20"/>
+                <w:i/>
                 <w:b w:val="true"/>
               </w:rPr>
               <w:t xml:space="default">Trifolium repens</w:t>
@@ -53779,6 +54307,7 @@
               <w:rPr>
                 <w:rFonts w:ascii="Calibri" w:hAnsi="Calibri"/>
                 <w:sz w:val="20"/>
+                <w:i/>
                 <w:b w:val="true"/>
               </w:rPr>
               <w:t xml:space="default">Trifolium striatum</w:t>
@@ -53881,6 +54410,7 @@
               <w:rPr>
                 <w:rFonts w:ascii="Calibri" w:hAnsi="Calibri"/>
                 <w:sz w:val="20"/>
+                <w:i/>
               </w:rPr>
               <w:t xml:space="default">Tripleurospermum maritimum agg.</w:t>
             </w:r>
@@ -53982,6 +54512,7 @@
               <w:rPr>
                 <w:rFonts w:ascii="Calibri" w:hAnsi="Calibri"/>
                 <w:sz w:val="20"/>
+                <w:i/>
                 <w:b w:val="true"/>
               </w:rPr>
               <w:t xml:space="default">Trisetum flavescens</w:t>
@@ -54084,6 +54615,7 @@
               <w:rPr>
                 <w:rFonts w:ascii="Calibri" w:hAnsi="Calibri"/>
                 <w:sz w:val="20"/>
+                <w:i/>
                 <w:b w:val="true"/>
               </w:rPr>
               <w:t xml:space="default">Trollius europaeus</w:t>
@@ -54186,6 +54718,7 @@
               <w:rPr>
                 <w:rFonts w:ascii="Calibri" w:hAnsi="Calibri"/>
                 <w:sz w:val="20"/>
+                <w:i/>
               </w:rPr>
               <w:t xml:space="default">Ulmus minor</w:t>
             </w:r>
@@ -54287,6 +54820,7 @@
               <w:rPr>
                 <w:rFonts w:ascii="Calibri" w:hAnsi="Calibri"/>
                 <w:sz w:val="20"/>
+                <w:i/>
               </w:rPr>
               <w:t xml:space="default">Urtica dioica s. l.</w:t>
             </w:r>
@@ -54388,6 +54922,7 @@
               <w:rPr>
                 <w:rFonts w:ascii="Calibri" w:hAnsi="Calibri"/>
                 <w:sz w:val="20"/>
+                <w:i/>
               </w:rPr>
               <w:t xml:space="default">Valeriana officinalis agg.</w:t>
             </w:r>
@@ -54489,6 +55024,7 @@
               <w:rPr>
                 <w:rFonts w:ascii="Calibri" w:hAnsi="Calibri"/>
                 <w:sz w:val="20"/>
+                <w:i/>
                 <w:b w:val="true"/>
               </w:rPr>
               <w:t xml:space="default">Valerianella locusta</w:t>
@@ -54591,8 +55127,9 @@
               <w:rPr>
                 <w:rFonts w:ascii="Calibri" w:hAnsi="Calibri"/>
                 <w:sz w:val="20"/>
-              </w:rPr>
-              <w:t xml:space="default">Verbascum</w:t>
+                <w:i/>
+              </w:rPr>
+              <w:t xml:space="default">Verbascum spec.</w:t>
             </w:r>
           </w:p>
         </w:tc>
@@ -54692,6 +55229,7 @@
               <w:rPr>
                 <w:rFonts w:ascii="Calibri" w:hAnsi="Calibri"/>
                 <w:sz w:val="20"/>
+                <w:i/>
               </w:rPr>
               <w:t xml:space="default">Verbascum densiflorum</w:t>
             </w:r>
@@ -54793,6 +55331,7 @@
               <w:rPr>
                 <w:rFonts w:ascii="Calibri" w:hAnsi="Calibri"/>
                 <w:sz w:val="20"/>
+                <w:i/>
               </w:rPr>
               <w:t xml:space="default">Verbascum nigrum</w:t>
             </w:r>
@@ -54894,6 +55433,7 @@
               <w:rPr>
                 <w:rFonts w:ascii="Calibri" w:hAnsi="Calibri"/>
                 <w:sz w:val="20"/>
+                <w:i/>
               </w:rPr>
               <w:t xml:space="default">Verbascum thapsus</w:t>
             </w:r>
@@ -54995,6 +55535,7 @@
               <w:rPr>
                 <w:rFonts w:ascii="Calibri" w:hAnsi="Calibri"/>
                 <w:sz w:val="20"/>
+                <w:i/>
               </w:rPr>
               <w:t xml:space="default">Verbena officinalis</w:t>
             </w:r>
@@ -55096,6 +55637,7 @@
               <w:rPr>
                 <w:rFonts w:ascii="Calibri" w:hAnsi="Calibri"/>
                 <w:sz w:val="20"/>
+                <w:i/>
                 <w:b w:val="true"/>
               </w:rPr>
               <w:t xml:space="default">Veronica arvensis</w:t>
@@ -55198,6 +55740,7 @@
               <w:rPr>
                 <w:rFonts w:ascii="Calibri" w:hAnsi="Calibri"/>
                 <w:sz w:val="20"/>
+                <w:i/>
                 <w:b w:val="true"/>
               </w:rPr>
               <w:t xml:space="default">Veronica austriaca agg.</w:t>
@@ -55300,6 +55843,7 @@
               <w:rPr>
                 <w:rFonts w:ascii="Calibri" w:hAnsi="Calibri"/>
                 <w:sz w:val="20"/>
+                <w:i/>
                 <w:b w:val="true"/>
               </w:rPr>
               <w:t xml:space="default">Veronica chamaedrys agg.</w:t>
@@ -55402,6 +55946,7 @@
               <w:rPr>
                 <w:rFonts w:ascii="Calibri" w:hAnsi="Calibri"/>
                 <w:sz w:val="20"/>
+                <w:i/>
               </w:rPr>
               <w:t xml:space="default">Veronica filiformis</w:t>
             </w:r>
@@ -55503,6 +56048,7 @@
               <w:rPr>
                 <w:rFonts w:ascii="Calibri" w:hAnsi="Calibri"/>
                 <w:sz w:val="20"/>
+                <w:i/>
               </w:rPr>
               <w:t xml:space="default">Veronica hederifolia agg.</w:t>
             </w:r>
@@ -55604,6 +56150,7 @@
               <w:rPr>
                 <w:rFonts w:ascii="Calibri" w:hAnsi="Calibri"/>
                 <w:sz w:val="20"/>
+                <w:i/>
               </w:rPr>
               <w:t xml:space="default">Veronica maritima agg.</w:t>
             </w:r>
@@ -55705,6 +56252,7 @@
               <w:rPr>
                 <w:rFonts w:ascii="Calibri" w:hAnsi="Calibri"/>
                 <w:sz w:val="20"/>
+                <w:i/>
                 <w:b w:val="true"/>
               </w:rPr>
               <w:t xml:space="default">Veronica officinalis</w:t>
@@ -55807,6 +56355,7 @@
               <w:rPr>
                 <w:rFonts w:ascii="Calibri" w:hAnsi="Calibri"/>
                 <w:sz w:val="20"/>
+                <w:i/>
               </w:rPr>
               <w:t xml:space="default">Veronica persica</w:t>
             </w:r>
@@ -55908,6 +56457,7 @@
               <w:rPr>
                 <w:rFonts w:ascii="Calibri" w:hAnsi="Calibri"/>
                 <w:sz w:val="20"/>
+                <w:i/>
               </w:rPr>
               <w:t xml:space="default">Veronica polita</w:t>
             </w:r>
@@ -56009,6 +56559,7 @@
               <w:rPr>
                 <w:rFonts w:ascii="Calibri" w:hAnsi="Calibri"/>
                 <w:sz w:val="20"/>
+                <w:i/>
                 <w:b w:val="true"/>
               </w:rPr>
               <w:t xml:space="default">Veronica praecox</w:t>
@@ -56111,6 +56662,7 @@
               <w:rPr>
                 <w:rFonts w:ascii="Calibri" w:hAnsi="Calibri"/>
                 <w:sz w:val="20"/>
+                <w:i/>
                 <w:b w:val="true"/>
               </w:rPr>
               <w:t xml:space="default">Veronica serpyllifolia</w:t>
@@ -56213,6 +56765,7 @@
               <w:rPr>
                 <w:rFonts w:ascii="Calibri" w:hAnsi="Calibri"/>
                 <w:sz w:val="20"/>
+                <w:i/>
                 <w:b w:val="true"/>
               </w:rPr>
               <w:t xml:space="default">Veronica verna agg.</w:t>
@@ -56315,6 +56868,7 @@
               <w:rPr>
                 <w:rFonts w:ascii="Calibri" w:hAnsi="Calibri"/>
                 <w:sz w:val="20"/>
+                <w:i/>
               </w:rPr>
               <w:t xml:space="default">Viburnum lantana</w:t>
             </w:r>
@@ -56416,6 +56970,7 @@
               <w:rPr>
                 <w:rFonts w:ascii="Calibri" w:hAnsi="Calibri"/>
                 <w:sz w:val="20"/>
+                <w:i/>
               </w:rPr>
               <w:t xml:space="default">Viburnum opulus</w:t>
             </w:r>
@@ -56517,8 +57072,9 @@
               <w:rPr>
                 <w:rFonts w:ascii="Calibri" w:hAnsi="Calibri"/>
                 <w:sz w:val="20"/>
-              </w:rPr>
-              <w:t xml:space="default">Vicia</w:t>
+                <w:i/>
+              </w:rPr>
+              <w:t xml:space="default">Vicia spec.</w:t>
             </w:r>
           </w:p>
         </w:tc>
@@ -56618,6 +57174,7 @@
               <w:rPr>
                 <w:rFonts w:ascii="Calibri" w:hAnsi="Calibri"/>
                 <w:sz w:val="20"/>
+                <w:i/>
                 <w:b w:val="true"/>
               </w:rPr>
               <w:t xml:space="default">Vicia cracca agg.</w:t>
@@ -56720,6 +57277,7 @@
               <w:rPr>
                 <w:rFonts w:ascii="Calibri" w:hAnsi="Calibri"/>
                 <w:sz w:val="20"/>
+                <w:i/>
               </w:rPr>
               <w:t xml:space="default">Vicia grandiflora</w:t>
             </w:r>
@@ -56821,6 +57379,7 @@
               <w:rPr>
                 <w:rFonts w:ascii="Calibri" w:hAnsi="Calibri"/>
                 <w:sz w:val="20"/>
+                <w:i/>
               </w:rPr>
               <w:t xml:space="default">Vicia hirsuta</w:t>
             </w:r>
@@ -56922,6 +57481,7 @@
               <w:rPr>
                 <w:rFonts w:ascii="Calibri" w:hAnsi="Calibri"/>
                 <w:sz w:val="20"/>
+                <w:i/>
                 <w:b w:val="true"/>
               </w:rPr>
               <w:t xml:space="default">Vicia sativa agg.</w:t>
@@ -57024,6 +57584,7 @@
               <w:rPr>
                 <w:rFonts w:ascii="Calibri" w:hAnsi="Calibri"/>
                 <w:sz w:val="20"/>
+                <w:i/>
                 <w:b w:val="true"/>
               </w:rPr>
               <w:t xml:space="default">Vicia sepium</w:t>
@@ -57126,6 +57687,7 @@
               <w:rPr>
                 <w:rFonts w:ascii="Calibri" w:hAnsi="Calibri"/>
                 <w:sz w:val="20"/>
+                <w:i/>
               </w:rPr>
               <w:t xml:space="default">Vicia sylvatica</w:t>
             </w:r>
@@ -57227,6 +57789,7 @@
               <w:rPr>
                 <w:rFonts w:ascii="Calibri" w:hAnsi="Calibri"/>
                 <w:sz w:val="20"/>
+                <w:i/>
               </w:rPr>
               <w:t xml:space="default">Vicia tetrasperma agg.</w:t>
             </w:r>
@@ -57328,6 +57891,7 @@
               <w:rPr>
                 <w:rFonts w:ascii="Calibri" w:hAnsi="Calibri"/>
                 <w:sz w:val="20"/>
+                <w:i/>
                 <w:b w:val="true"/>
               </w:rPr>
               <w:t xml:space="default">Vincetoxicum hirundinaria</w:t>
@@ -57430,6 +57994,7 @@
               <w:rPr>
                 <w:rFonts w:ascii="Calibri" w:hAnsi="Calibri"/>
                 <w:sz w:val="20"/>
+                <w:i/>
                 <w:b w:val="true"/>
               </w:rPr>
               <w:t xml:space="default">Viola canina agg.</w:t>
@@ -57532,6 +58097,7 @@
               <w:rPr>
                 <w:rFonts w:ascii="Calibri" w:hAnsi="Calibri"/>
                 <w:sz w:val="20"/>
+                <w:i/>
               </w:rPr>
               <w:t xml:space="default">Viola collina</w:t>
             </w:r>
@@ -57633,6 +58199,7 @@
               <w:rPr>
                 <w:rFonts w:ascii="Calibri" w:hAnsi="Calibri"/>
                 <w:sz w:val="20"/>
+                <w:i/>
                 <w:b w:val="true"/>
               </w:rPr>
               <w:t xml:space="default">Viola hirta</w:t>
@@ -57735,6 +58302,7 @@
               <w:rPr>
                 <w:rFonts w:ascii="Calibri" w:hAnsi="Calibri"/>
                 <w:sz w:val="20"/>
+                <w:i/>
                 <w:b w:val="true"/>
               </w:rPr>
               <w:t xml:space="default">Viola stagnina</w:t>
@@ -57837,6 +58405,7 @@
               <w:rPr>
                 <w:rFonts w:ascii="Calibri" w:hAnsi="Calibri"/>
                 <w:sz w:val="20"/>
+                <w:i/>
                 <w:b w:val="true"/>
               </w:rPr>
               <w:t xml:space="default">Viola tricolor agg.</w:t>
@@ -57939,6 +58508,7 @@
               <w:rPr>
                 <w:rFonts w:ascii="Calibri" w:hAnsi="Calibri"/>
                 <w:sz w:val="20"/>
+                <w:i/>
                 <w:b w:val="true"/>
               </w:rPr>
               <w:t xml:space="default">Viscaria vulgaris</w:t>
@@ -58041,6 +58611,7 @@
               <w:rPr>
                 <w:rFonts w:ascii="Calibri" w:hAnsi="Calibri"/>
                 <w:sz w:val="20"/>
+                <w:i/>
                 <w:b w:val="true"/>
               </w:rPr>
               <w:t xml:space="default">Vulpia myuros</w:t>
@@ -58143,6 +58714,7 @@
               <w:rPr>
                 <w:rFonts w:ascii="Calibri" w:hAnsi="Calibri"/>
                 <w:sz w:val="20"/>
+                <w:i/>
               </w:rPr>
               <w:t xml:space="default">x Festulolium</w:t>
             </w:r>

</xml_diff>